<commit_message>
57. Textviews in Android App Development
</commit_message>
<xml_diff>
--- a/ПдляМП-6.04.122.010.21.2__Бабачанах_Катерина__Lab-04.docx
+++ b/ПдляМП-6.04.122.010.21.2__Бабачанах_Катерина__Lab-04.docx
@@ -2334,68 +2334,295 @@
         <w:jc w:val="both"/>
         <w:rPr>
           <w:rFonts w:ascii="Times New Roman" w:eastAsia="Times New Roman" w:hAnsi="Times New Roman" w:cs="Times New Roman"/>
-          <w:b/>
-          <w:bCs/>
-          <w:sz w:val="28"/>
-          <w:szCs w:val="28"/>
-          <w:lang w:val="en-US"/>
-        </w:rPr>
-      </w:pPr>
-      <w:r>
-        <w:rPr>
-          <w:rFonts w:ascii="Times New Roman" w:eastAsia="Times New Roman" w:hAnsi="Times New Roman" w:cs="Times New Roman"/>
-          <w:b/>
-          <w:bCs/>
-          <w:sz w:val="28"/>
-          <w:szCs w:val="28"/>
-          <w:lang w:val="en-US"/>
-        </w:rPr>
-        <w:t xml:space="preserve">Section </w:t>
-      </w:r>
-      <w:r>
-        <w:rPr>
-          <w:rFonts w:ascii="Times New Roman" w:eastAsia="Times New Roman" w:hAnsi="Times New Roman" w:cs="Times New Roman"/>
-          <w:b/>
-          <w:bCs/>
-          <w:sz w:val="28"/>
-          <w:szCs w:val="28"/>
-          <w:lang w:val="en-US"/>
-        </w:rPr>
-        <w:t>11</w:t>
-      </w:r>
-      <w:r>
-        <w:rPr>
-          <w:rFonts w:ascii="Times New Roman" w:eastAsia="Times New Roman" w:hAnsi="Times New Roman" w:cs="Times New Roman"/>
-          <w:b/>
-          <w:bCs/>
-          <w:sz w:val="28"/>
-          <w:szCs w:val="28"/>
-          <w:lang w:val="en-US"/>
-        </w:rPr>
-        <w:t xml:space="preserve"> – </w:t>
-      </w:r>
-      <w:r>
-        <w:rPr>
-          <w:rFonts w:ascii="Times New Roman" w:eastAsia="Times New Roman" w:hAnsi="Times New Roman" w:cs="Times New Roman"/>
-          <w:b/>
-          <w:bCs/>
-          <w:sz w:val="28"/>
-          <w:szCs w:val="28"/>
-          <w:lang w:val="en-US"/>
-        </w:rPr>
-        <w:t xml:space="preserve">User Interactions in Android App </w:t>
-      </w:r>
-      <w:r>
-        <w:rPr>
-          <w:rFonts w:ascii="Times New Roman" w:eastAsia="Times New Roman" w:hAnsi="Times New Roman" w:cs="Times New Roman"/>
-          <w:b/>
-          <w:bCs/>
-          <w:sz w:val="28"/>
-          <w:szCs w:val="28"/>
-          <w:lang w:val="en-US"/>
+          <w:sz w:val="28"/>
+          <w:szCs w:val="28"/>
+          <w:lang w:val="en-US"/>
+        </w:rPr>
+      </w:pPr>
+      <w:r>
+        <w:rPr>
+          <w:rFonts w:ascii="Times New Roman" w:eastAsia="Times New Roman" w:hAnsi="Times New Roman" w:cs="Times New Roman"/>
+          <w:sz w:val="28"/>
+          <w:szCs w:val="28"/>
+        </w:rPr>
+        <w:t>У цій секції спочатку розповідалось про макети. На рис. 8 можна побачити один з них.</w:t>
+      </w:r>
+    </w:p>
+    <w:p>
+      <w:pPr>
+        <w:keepNext/>
+        <w:jc w:val="center"/>
+        <w:rPr>
+          <w:rFonts w:ascii="Times New Roman" w:hAnsi="Times New Roman" w:cs="Times New Roman"/>
+          <w:sz w:val="36"/>
+          <w:szCs w:val="36"/>
+        </w:rPr>
+      </w:pPr>
+      <w:r>
+        <w:rPr>
+          <w:rFonts w:ascii="Times New Roman" w:eastAsia="Times New Roman" w:hAnsi="Times New Roman" w:cs="Times New Roman"/>
+          <w:b/>
+          <w:bCs/>
+          <w:sz w:val="44"/>
+          <w:szCs w:val="44"/>
+          <w:lang w:val="en-US"/>
+        </w:rPr>
+        <w:lastRenderedPageBreak/>
+        <w:drawing>
+          <wp:inline distT="0" distB="0" distL="0" distR="0" wp14:anchorId="08D4A634" wp14:editId="5B0A97A1">
+            <wp:extent cx="5731510" cy="3149600"/>
+            <wp:effectExtent l="0" t="0" r="2540" b="0"/>
+            <wp:docPr id="7" name="Рисунок 7"/>
+            <wp:cNvGraphicFramePr>
+              <a:graphicFrameLocks xmlns:a="http://schemas.openxmlformats.org/drawingml/2006/main" noChangeAspect="1"/>
+            </wp:cNvGraphicFramePr>
+            <a:graphic xmlns:a="http://schemas.openxmlformats.org/drawingml/2006/main">
+              <a:graphicData uri="http://schemas.openxmlformats.org/drawingml/2006/picture">
+                <pic:pic xmlns:pic="http://schemas.openxmlformats.org/drawingml/2006/picture">
+                  <pic:nvPicPr>
+                    <pic:cNvPr id="1" name=""/>
+                    <pic:cNvPicPr/>
+                  </pic:nvPicPr>
+                  <pic:blipFill>
+                    <a:blip r:embed="rId15"/>
+                    <a:stretch>
+                      <a:fillRect/>
+                    </a:stretch>
+                  </pic:blipFill>
+                  <pic:spPr>
+                    <a:xfrm>
+                      <a:off x="0" y="0"/>
+                      <a:ext cx="5731510" cy="3149600"/>
+                    </a:xfrm>
+                    <a:prstGeom prst="rect">
+                      <a:avLst/>
+                    </a:prstGeom>
+                  </pic:spPr>
+                </pic:pic>
+              </a:graphicData>
+            </a:graphic>
+          </wp:inline>
+        </w:drawing>
+      </w:r>
+    </w:p>
+    <w:p>
+      <w:pPr>
+        <w:pStyle w:val="a6"/>
+        <w:jc w:val="center"/>
+        <w:rPr>
+          <w:rFonts w:ascii="Times New Roman" w:hAnsi="Times New Roman" w:cs="Times New Roman"/>
+          <w:i w:val="0"/>
+          <w:iCs w:val="0"/>
+          <w:color w:val="auto"/>
+          <w:sz w:val="28"/>
+          <w:szCs w:val="28"/>
+        </w:rPr>
+      </w:pPr>
+      <w:r>
+        <w:rPr>
+          <w:rFonts w:ascii="Times New Roman" w:hAnsi="Times New Roman" w:cs="Times New Roman"/>
+          <w:i w:val="0"/>
+          <w:iCs w:val="0"/>
+          <w:color w:val="auto"/>
+          <w:sz w:val="28"/>
+          <w:szCs w:val="28"/>
+        </w:rPr>
+        <w:t xml:space="preserve">Рис. </w:t>
+      </w:r>
+      <w:r>
+        <w:rPr>
+          <w:rFonts w:ascii="Times New Roman" w:hAnsi="Times New Roman" w:cs="Times New Roman"/>
+          <w:i w:val="0"/>
+          <w:iCs w:val="0"/>
+          <w:color w:val="auto"/>
+          <w:sz w:val="28"/>
+          <w:szCs w:val="28"/>
+        </w:rPr>
+        <w:fldChar w:fldCharType="begin"/>
+      </w:r>
+      <w:r>
+        <w:rPr>
+          <w:rFonts w:ascii="Times New Roman" w:hAnsi="Times New Roman" w:cs="Times New Roman"/>
+          <w:i w:val="0"/>
+          <w:iCs w:val="0"/>
+          <w:color w:val="auto"/>
+          <w:sz w:val="28"/>
+          <w:szCs w:val="28"/>
+        </w:rPr>
+        <w:instrText xml:space="preserve"> SEQ Рис. \* ARABIC </w:instrText>
+      </w:r>
+      <w:r>
+        <w:rPr>
+          <w:rFonts w:ascii="Times New Roman" w:hAnsi="Times New Roman" w:cs="Times New Roman"/>
+          <w:i w:val="0"/>
+          <w:iCs w:val="0"/>
+          <w:color w:val="auto"/>
+          <w:sz w:val="28"/>
+          <w:szCs w:val="28"/>
+        </w:rPr>
+        <w:fldChar w:fldCharType="separate"/>
+      </w:r>
+      <w:r>
+        <w:rPr>
+          <w:rFonts w:ascii="Times New Roman" w:hAnsi="Times New Roman" w:cs="Times New Roman"/>
+          <w:i w:val="0"/>
+          <w:iCs w:val="0"/>
+          <w:noProof/>
+          <w:color w:val="auto"/>
+          <w:sz w:val="28"/>
+          <w:szCs w:val="28"/>
+        </w:rPr>
+        <w:t>8</w:t>
+      </w:r>
+      <w:r>
+        <w:rPr>
+          <w:rFonts w:ascii="Times New Roman" w:hAnsi="Times New Roman" w:cs="Times New Roman"/>
+          <w:i w:val="0"/>
+          <w:iCs w:val="0"/>
+          <w:color w:val="auto"/>
+          <w:sz w:val="28"/>
+          <w:szCs w:val="28"/>
+        </w:rPr>
+        <w:fldChar w:fldCharType="end"/>
+      </w:r>
+      <w:r>
+        <w:rPr>
+          <w:rFonts w:ascii="Times New Roman" w:hAnsi="Times New Roman" w:cs="Times New Roman"/>
+          <w:i w:val="0"/>
+          <w:iCs w:val="0"/>
+          <w:color w:val="auto"/>
+          <w:sz w:val="28"/>
+          <w:szCs w:val="28"/>
+        </w:rPr>
+        <w:t xml:space="preserve"> </w:t>
+      </w:r>
+      <w:proofErr w:type="spellStart"/>
+      <w:r>
+        <w:rPr>
+          <w:rFonts w:ascii="Times New Roman" w:hAnsi="Times New Roman" w:cs="Times New Roman"/>
+          <w:b/>
+          <w:bCs/>
+          <w:i w:val="0"/>
+          <w:iCs w:val="0"/>
+          <w:color w:val="auto"/>
+          <w:sz w:val="28"/>
+          <w:szCs w:val="28"/>
+        </w:rPr>
+        <w:t>Layouts</w:t>
+      </w:r>
+      <w:proofErr w:type="spellEnd"/>
+      <w:r>
+        <w:rPr>
+          <w:rFonts w:ascii="Times New Roman" w:hAnsi="Times New Roman" w:cs="Times New Roman"/>
+          <w:b/>
+          <w:bCs/>
+          <w:i w:val="0"/>
+          <w:iCs w:val="0"/>
+          <w:color w:val="auto"/>
+          <w:sz w:val="28"/>
+          <w:szCs w:val="28"/>
+        </w:rPr>
+        <w:t xml:space="preserve"> </w:t>
+      </w:r>
+      <w:proofErr w:type="spellStart"/>
+      <w:r>
+        <w:rPr>
+          <w:rFonts w:ascii="Times New Roman" w:hAnsi="Times New Roman" w:cs="Times New Roman"/>
+          <w:b/>
+          <w:bCs/>
+          <w:i w:val="0"/>
+          <w:iCs w:val="0"/>
+          <w:color w:val="auto"/>
+          <w:sz w:val="28"/>
+          <w:szCs w:val="28"/>
+        </w:rPr>
+        <w:t>in</w:t>
+      </w:r>
+      <w:proofErr w:type="spellEnd"/>
+      <w:r>
+        <w:rPr>
+          <w:rFonts w:ascii="Times New Roman" w:hAnsi="Times New Roman" w:cs="Times New Roman"/>
+          <w:b/>
+          <w:bCs/>
+          <w:i w:val="0"/>
+          <w:iCs w:val="0"/>
+          <w:color w:val="auto"/>
+          <w:sz w:val="28"/>
+          <w:szCs w:val="28"/>
+        </w:rPr>
+        <w:t xml:space="preserve"> </w:t>
+      </w:r>
+      <w:proofErr w:type="spellStart"/>
+      <w:r>
+        <w:rPr>
+          <w:rFonts w:ascii="Times New Roman" w:hAnsi="Times New Roman" w:cs="Times New Roman"/>
+          <w:b/>
+          <w:bCs/>
+          <w:i w:val="0"/>
+          <w:iCs w:val="0"/>
+          <w:color w:val="auto"/>
+          <w:sz w:val="28"/>
+          <w:szCs w:val="28"/>
+        </w:rPr>
+        <w:t>Android</w:t>
+      </w:r>
+      <w:proofErr w:type="spellEnd"/>
+      <w:r>
+        <w:rPr>
+          <w:rFonts w:ascii="Times New Roman" w:hAnsi="Times New Roman" w:cs="Times New Roman"/>
+          <w:b/>
+          <w:bCs/>
+          <w:i w:val="0"/>
+          <w:iCs w:val="0"/>
+          <w:color w:val="auto"/>
+          <w:sz w:val="28"/>
+          <w:szCs w:val="28"/>
+        </w:rPr>
+        <w:t xml:space="preserve"> </w:t>
+      </w:r>
+      <w:proofErr w:type="spellStart"/>
+      <w:r>
+        <w:rPr>
+          <w:rFonts w:ascii="Times New Roman" w:hAnsi="Times New Roman" w:cs="Times New Roman"/>
+          <w:b/>
+          <w:bCs/>
+          <w:i w:val="0"/>
+          <w:iCs w:val="0"/>
+          <w:color w:val="auto"/>
+          <w:sz w:val="28"/>
+          <w:szCs w:val="28"/>
+        </w:rPr>
+        <w:t>App</w:t>
+      </w:r>
+      <w:proofErr w:type="spellEnd"/>
+      <w:r>
+        <w:rPr>
+          <w:rFonts w:ascii="Times New Roman" w:hAnsi="Times New Roman" w:cs="Times New Roman"/>
+          <w:b/>
+          <w:bCs/>
+          <w:i w:val="0"/>
+          <w:iCs w:val="0"/>
+          <w:color w:val="auto"/>
+          <w:sz w:val="28"/>
+          <w:szCs w:val="28"/>
+        </w:rPr>
+        <w:t xml:space="preserve"> </w:t>
+      </w:r>
+      <w:proofErr w:type="spellStart"/>
+      <w:r>
+        <w:rPr>
+          <w:rFonts w:ascii="Times New Roman" w:hAnsi="Times New Roman" w:cs="Times New Roman"/>
+          <w:b/>
+          <w:bCs/>
+          <w:i w:val="0"/>
+          <w:iCs w:val="0"/>
+          <w:color w:val="auto"/>
+          <w:sz w:val="28"/>
+          <w:szCs w:val="28"/>
         </w:rPr>
         <w:t>Development</w:t>
       </w:r>
+      <w:proofErr w:type="spellEnd"/>
     </w:p>
     <w:p>
       <w:pPr>
@@ -2403,78 +2630,204 @@
         <w:jc w:val="both"/>
         <w:rPr>
           <w:rFonts w:ascii="Times New Roman" w:eastAsia="Times New Roman" w:hAnsi="Times New Roman" w:cs="Times New Roman"/>
-          <w:b/>
-          <w:bCs/>
-          <w:sz w:val="28"/>
-          <w:szCs w:val="28"/>
-          <w:lang w:val="en-US"/>
-        </w:rPr>
-      </w:pPr>
-      <w:r>
-        <w:rPr>
-          <w:rFonts w:ascii="Times New Roman" w:eastAsia="Times New Roman" w:hAnsi="Times New Roman" w:cs="Times New Roman"/>
-          <w:b/>
-          <w:bCs/>
-          <w:sz w:val="28"/>
-          <w:szCs w:val="28"/>
-          <w:lang w:val="en-US"/>
-        </w:rPr>
-        <w:t xml:space="preserve">Section </w:t>
-      </w:r>
-      <w:r>
-        <w:rPr>
-          <w:rFonts w:ascii="Times New Roman" w:eastAsia="Times New Roman" w:hAnsi="Times New Roman" w:cs="Times New Roman"/>
-          <w:b/>
-          <w:bCs/>
-          <w:sz w:val="28"/>
-          <w:szCs w:val="28"/>
-          <w:lang w:val="en-US"/>
-        </w:rPr>
-        <w:t>12</w:t>
-      </w:r>
-      <w:r>
-        <w:rPr>
-          <w:rFonts w:ascii="Times New Roman" w:eastAsia="Times New Roman" w:hAnsi="Times New Roman" w:cs="Times New Roman"/>
-          <w:b/>
-          <w:bCs/>
-          <w:sz w:val="28"/>
-          <w:szCs w:val="28"/>
-          <w:lang w:val="en-US"/>
-        </w:rPr>
-        <w:t xml:space="preserve"> – </w:t>
-      </w:r>
-      <w:r>
-        <w:rPr>
-          <w:rFonts w:ascii="Times New Roman" w:eastAsia="Times New Roman" w:hAnsi="Times New Roman" w:cs="Times New Roman"/>
-          <w:b/>
-          <w:bCs/>
-          <w:sz w:val="28"/>
-          <w:szCs w:val="28"/>
-          <w:lang w:val="en-US"/>
-        </w:rPr>
-        <w:t xml:space="preserve">Lists &amp; Views in </w:t>
-      </w:r>
-      <w:r>
-        <w:rPr>
-          <w:rFonts w:ascii="Times New Roman" w:eastAsia="Times New Roman" w:hAnsi="Times New Roman" w:cs="Times New Roman"/>
-          <w:b/>
-          <w:bCs/>
-          <w:sz w:val="28"/>
-          <w:szCs w:val="28"/>
-          <w:lang w:val="en-US"/>
-        </w:rPr>
-        <w:t xml:space="preserve">Android App </w:t>
-      </w:r>
-      <w:r>
-        <w:rPr>
-          <w:rFonts w:ascii="Times New Roman" w:eastAsia="Times New Roman" w:hAnsi="Times New Roman" w:cs="Times New Roman"/>
-          <w:b/>
-          <w:bCs/>
-          <w:sz w:val="28"/>
-          <w:szCs w:val="28"/>
-          <w:lang w:val="en-US"/>
-        </w:rPr>
-        <w:t>Development</w:t>
+          <w:sz w:val="28"/>
+          <w:szCs w:val="28"/>
+        </w:rPr>
+      </w:pPr>
+      <w:r>
+        <w:rPr>
+          <w:rFonts w:ascii="Times New Roman" w:eastAsia="Times New Roman" w:hAnsi="Times New Roman" w:cs="Times New Roman"/>
+          <w:sz w:val="28"/>
+          <w:szCs w:val="28"/>
+        </w:rPr>
+        <w:t xml:space="preserve">На рис. </w:t>
+      </w:r>
+      <w:r>
+        <w:rPr>
+          <w:rFonts w:ascii="Times New Roman" w:eastAsia="Times New Roman" w:hAnsi="Times New Roman" w:cs="Times New Roman"/>
+          <w:sz w:val="28"/>
+          <w:szCs w:val="28"/>
+          <w:lang w:val="ru-RU"/>
+        </w:rPr>
+        <w:t>9</w:t>
+      </w:r>
+      <w:r>
+        <w:rPr>
+          <w:rFonts w:ascii="Times New Roman" w:eastAsia="Times New Roman" w:hAnsi="Times New Roman" w:cs="Times New Roman"/>
+          <w:sz w:val="28"/>
+          <w:szCs w:val="28"/>
+        </w:rPr>
+        <w:t xml:space="preserve"> можна побачити </w:t>
+      </w:r>
+      <w:r>
+        <w:rPr>
+          <w:rFonts w:ascii="Times New Roman" w:eastAsia="Times New Roman" w:hAnsi="Times New Roman" w:cs="Times New Roman"/>
+          <w:sz w:val="28"/>
+          <w:szCs w:val="28"/>
+        </w:rPr>
+        <w:t>макет обмежень.</w:t>
+      </w:r>
+    </w:p>
+    <w:p>
+      <w:pPr>
+        <w:keepNext/>
+        <w:jc w:val="center"/>
+        <w:rPr>
+          <w:rFonts w:ascii="Times New Roman" w:hAnsi="Times New Roman" w:cs="Times New Roman"/>
+          <w:sz w:val="36"/>
+          <w:szCs w:val="36"/>
+        </w:rPr>
+      </w:pPr>
+      <w:r>
+        <w:rPr>
+          <w:rFonts w:ascii="Times New Roman" w:hAnsi="Times New Roman" w:cs="Times New Roman"/>
+          <w:sz w:val="36"/>
+          <w:szCs w:val="36"/>
+        </w:rPr>
+        <w:drawing>
+          <wp:inline distT="0" distB="0" distL="0" distR="0" wp14:anchorId="1DCC7D5F" wp14:editId="74D3298E">
+            <wp:extent cx="5731510" cy="3954780"/>
+            <wp:effectExtent l="0" t="0" r="2540" b="7620"/>
+            <wp:docPr id="8" name="Рисунок 8"/>
+            <wp:cNvGraphicFramePr>
+              <a:graphicFrameLocks xmlns:a="http://schemas.openxmlformats.org/drawingml/2006/main" noChangeAspect="1"/>
+            </wp:cNvGraphicFramePr>
+            <a:graphic xmlns:a="http://schemas.openxmlformats.org/drawingml/2006/main">
+              <a:graphicData uri="http://schemas.openxmlformats.org/drawingml/2006/picture">
+                <pic:pic xmlns:pic="http://schemas.openxmlformats.org/drawingml/2006/picture">
+                  <pic:nvPicPr>
+                    <pic:cNvPr id="1" name=""/>
+                    <pic:cNvPicPr/>
+                  </pic:nvPicPr>
+                  <pic:blipFill>
+                    <a:blip r:embed="rId16"/>
+                    <a:stretch>
+                      <a:fillRect/>
+                    </a:stretch>
+                  </pic:blipFill>
+                  <pic:spPr>
+                    <a:xfrm>
+                      <a:off x="0" y="0"/>
+                      <a:ext cx="5731510" cy="3954780"/>
+                    </a:xfrm>
+                    <a:prstGeom prst="rect">
+                      <a:avLst/>
+                    </a:prstGeom>
+                  </pic:spPr>
+                </pic:pic>
+              </a:graphicData>
+            </a:graphic>
+          </wp:inline>
+        </w:drawing>
+      </w:r>
+    </w:p>
+    <w:p>
+      <w:pPr>
+        <w:pStyle w:val="a6"/>
+        <w:jc w:val="center"/>
+        <w:rPr>
+          <w:rFonts w:ascii="Times New Roman" w:hAnsi="Times New Roman" w:cs="Times New Roman"/>
+          <w:b/>
+          <w:bCs/>
+          <w:i w:val="0"/>
+          <w:iCs w:val="0"/>
+          <w:color w:val="auto"/>
+          <w:sz w:val="28"/>
+          <w:szCs w:val="28"/>
+        </w:rPr>
+      </w:pPr>
+      <w:r>
+        <w:rPr>
+          <w:rFonts w:ascii="Times New Roman" w:hAnsi="Times New Roman" w:cs="Times New Roman"/>
+          <w:i w:val="0"/>
+          <w:iCs w:val="0"/>
+          <w:color w:val="auto"/>
+          <w:sz w:val="28"/>
+          <w:szCs w:val="28"/>
+        </w:rPr>
+        <w:t xml:space="preserve">Рис. </w:t>
+      </w:r>
+      <w:r>
+        <w:rPr>
+          <w:rFonts w:ascii="Times New Roman" w:hAnsi="Times New Roman" w:cs="Times New Roman"/>
+          <w:i w:val="0"/>
+          <w:iCs w:val="0"/>
+          <w:color w:val="auto"/>
+          <w:sz w:val="28"/>
+          <w:szCs w:val="28"/>
+        </w:rPr>
+        <w:fldChar w:fldCharType="begin"/>
+      </w:r>
+      <w:r>
+        <w:rPr>
+          <w:rFonts w:ascii="Times New Roman" w:hAnsi="Times New Roman" w:cs="Times New Roman"/>
+          <w:i w:val="0"/>
+          <w:iCs w:val="0"/>
+          <w:color w:val="auto"/>
+          <w:sz w:val="28"/>
+          <w:szCs w:val="28"/>
+        </w:rPr>
+        <w:instrText xml:space="preserve"> SEQ Рис. \* ARABIC </w:instrText>
+      </w:r>
+      <w:r>
+        <w:rPr>
+          <w:rFonts w:ascii="Times New Roman" w:hAnsi="Times New Roman" w:cs="Times New Roman"/>
+          <w:i w:val="0"/>
+          <w:iCs w:val="0"/>
+          <w:color w:val="auto"/>
+          <w:sz w:val="28"/>
+          <w:szCs w:val="28"/>
+        </w:rPr>
+        <w:fldChar w:fldCharType="separate"/>
+      </w:r>
+      <w:r>
+        <w:rPr>
+          <w:rFonts w:ascii="Times New Roman" w:hAnsi="Times New Roman" w:cs="Times New Roman"/>
+          <w:i w:val="0"/>
+          <w:iCs w:val="0"/>
+          <w:noProof/>
+          <w:color w:val="auto"/>
+          <w:sz w:val="28"/>
+          <w:szCs w:val="28"/>
+        </w:rPr>
+        <w:t>9</w:t>
+      </w:r>
+      <w:r>
+        <w:rPr>
+          <w:rFonts w:ascii="Times New Roman" w:hAnsi="Times New Roman" w:cs="Times New Roman"/>
+          <w:i w:val="0"/>
+          <w:iCs w:val="0"/>
+          <w:color w:val="auto"/>
+          <w:sz w:val="28"/>
+          <w:szCs w:val="28"/>
+        </w:rPr>
+        <w:fldChar w:fldCharType="end"/>
+      </w:r>
+      <w:r>
+        <w:rPr>
+          <w:rFonts w:ascii="Times New Roman" w:hAnsi="Times New Roman" w:cs="Times New Roman"/>
+          <w:i w:val="0"/>
+          <w:iCs w:val="0"/>
+          <w:color w:val="auto"/>
+          <w:sz w:val="28"/>
+          <w:szCs w:val="28"/>
+          <w:lang w:val="en-US"/>
+        </w:rPr>
+        <w:t xml:space="preserve"> </w:t>
+      </w:r>
+      <w:r>
+        <w:rPr>
+          <w:rFonts w:ascii="Times New Roman" w:hAnsi="Times New Roman" w:cs="Times New Roman"/>
+          <w:b/>
+          <w:bCs/>
+          <w:i w:val="0"/>
+          <w:iCs w:val="0"/>
+          <w:color w:val="auto"/>
+          <w:sz w:val="28"/>
+          <w:szCs w:val="28"/>
+          <w:lang w:val="en-US"/>
+        </w:rPr>
+        <w:t>Constraint Layout in Android 11</w:t>
       </w:r>
     </w:p>
     <w:p>
@@ -2499,6 +2852,75 @@
           <w:szCs w:val="28"/>
           <w:lang w:val="en-US"/>
         </w:rPr>
+        <w:t xml:space="preserve">Section </w:t>
+      </w:r>
+      <w:r>
+        <w:rPr>
+          <w:rFonts w:ascii="Times New Roman" w:eastAsia="Times New Roman" w:hAnsi="Times New Roman" w:cs="Times New Roman"/>
+          <w:b/>
+          <w:bCs/>
+          <w:sz w:val="28"/>
+          <w:szCs w:val="28"/>
+          <w:lang w:val="en-US"/>
+        </w:rPr>
+        <w:t>11</w:t>
+      </w:r>
+      <w:r>
+        <w:rPr>
+          <w:rFonts w:ascii="Times New Roman" w:eastAsia="Times New Roman" w:hAnsi="Times New Roman" w:cs="Times New Roman"/>
+          <w:b/>
+          <w:bCs/>
+          <w:sz w:val="28"/>
+          <w:szCs w:val="28"/>
+          <w:lang w:val="en-US"/>
+        </w:rPr>
+        <w:t xml:space="preserve"> – </w:t>
+      </w:r>
+      <w:r>
+        <w:rPr>
+          <w:rFonts w:ascii="Times New Roman" w:eastAsia="Times New Roman" w:hAnsi="Times New Roman" w:cs="Times New Roman"/>
+          <w:b/>
+          <w:bCs/>
+          <w:sz w:val="28"/>
+          <w:szCs w:val="28"/>
+          <w:lang w:val="en-US"/>
+        </w:rPr>
+        <w:t xml:space="preserve">User Interactions in Android App </w:t>
+      </w:r>
+      <w:r>
+        <w:rPr>
+          <w:rFonts w:ascii="Times New Roman" w:eastAsia="Times New Roman" w:hAnsi="Times New Roman" w:cs="Times New Roman"/>
+          <w:b/>
+          <w:bCs/>
+          <w:sz w:val="28"/>
+          <w:szCs w:val="28"/>
+          <w:lang w:val="en-US"/>
+        </w:rPr>
+        <w:t>Development</w:t>
+      </w:r>
+    </w:p>
+    <w:p>
+      <w:pPr>
+        <w:ind w:firstLine="851"/>
+        <w:jc w:val="both"/>
+        <w:rPr>
+          <w:rFonts w:ascii="Times New Roman" w:eastAsia="Times New Roman" w:hAnsi="Times New Roman" w:cs="Times New Roman"/>
+          <w:b/>
+          <w:bCs/>
+          <w:sz w:val="28"/>
+          <w:szCs w:val="28"/>
+          <w:lang w:val="en-US"/>
+        </w:rPr>
+      </w:pPr>
+      <w:r>
+        <w:rPr>
+          <w:rFonts w:ascii="Times New Roman" w:eastAsia="Times New Roman" w:hAnsi="Times New Roman" w:cs="Times New Roman"/>
+          <w:b/>
+          <w:bCs/>
+          <w:sz w:val="28"/>
+          <w:szCs w:val="28"/>
+          <w:lang w:val="en-US"/>
+        </w:rPr>
         <w:lastRenderedPageBreak/>
         <w:t xml:space="preserve">Section </w:t>
       </w:r>
@@ -2511,18 +2933,7 @@
           <w:szCs w:val="28"/>
           <w:lang w:val="en-US"/>
         </w:rPr>
-        <w:t>1</w:t>
-      </w:r>
-      <w:r>
-        <w:rPr>
-          <w:rFonts w:ascii="Times New Roman" w:eastAsia="Times New Roman" w:hAnsi="Times New Roman" w:cs="Times New Roman"/>
-          <w:b/>
-          <w:bCs/>
-          <w:sz w:val="28"/>
-          <w:szCs w:val="28"/>
-          <w:lang w:val="en-US"/>
-        </w:rPr>
-        <w:t>3</w:t>
+        <w:t>12</w:t>
       </w:r>
       <w:r>
         <w:rPr>
@@ -2544,7 +2955,7 @@
           <w:szCs w:val="28"/>
           <w:lang w:val="en-US"/>
         </w:rPr>
-        <w:t xml:space="preserve">Intent and Lifestyles in </w:t>
+        <w:t xml:space="preserve">Lists &amp; Views in </w:t>
       </w:r>
       <w:r>
         <w:rPr>
@@ -2613,7 +3024,7 @@
           <w:szCs w:val="28"/>
           <w:lang w:val="en-US"/>
         </w:rPr>
-        <w:t>4</w:t>
+        <w:t>3</w:t>
       </w:r>
       <w:r>
         <w:rPr>
@@ -2635,18 +3046,18 @@
           <w:szCs w:val="28"/>
           <w:lang w:val="en-US"/>
         </w:rPr>
-        <w:t xml:space="preserve">Shared Preferences and Data Saving </w:t>
-      </w:r>
-      <w:r>
-        <w:rPr>
-          <w:rFonts w:ascii="Times New Roman" w:eastAsia="Times New Roman" w:hAnsi="Times New Roman" w:cs="Times New Roman"/>
-          <w:b/>
-          <w:bCs/>
-          <w:sz w:val="28"/>
-          <w:szCs w:val="28"/>
-          <w:lang w:val="en-US"/>
-        </w:rPr>
-        <w:t xml:space="preserve">in Android App </w:t>
+        <w:t xml:space="preserve">Intent and Lifestyles in </w:t>
+      </w:r>
+      <w:r>
+        <w:rPr>
+          <w:rFonts w:ascii="Times New Roman" w:eastAsia="Times New Roman" w:hAnsi="Times New Roman" w:cs="Times New Roman"/>
+          <w:b/>
+          <w:bCs/>
+          <w:sz w:val="28"/>
+          <w:szCs w:val="28"/>
+          <w:lang w:val="en-US"/>
+        </w:rPr>
+        <w:t xml:space="preserve">Android App </w:t>
       </w:r>
       <w:r>
         <w:rPr>
@@ -2704,7 +3115,7 @@
           <w:szCs w:val="28"/>
           <w:lang w:val="en-US"/>
         </w:rPr>
-        <w:t>5</w:t>
+        <w:t>4</w:t>
       </w:r>
       <w:r>
         <w:rPr>
@@ -2726,40 +3137,18 @@
           <w:szCs w:val="28"/>
           <w:lang w:val="en-US"/>
         </w:rPr>
-        <w:t>Device Compatibility</w:t>
-      </w:r>
-      <w:r>
-        <w:rPr>
-          <w:rFonts w:ascii="Times New Roman" w:eastAsia="Times New Roman" w:hAnsi="Times New Roman" w:cs="Times New Roman"/>
-          <w:b/>
-          <w:bCs/>
-          <w:sz w:val="28"/>
-          <w:szCs w:val="28"/>
-          <w:lang w:val="en-US"/>
-        </w:rPr>
-        <w:t xml:space="preserve"> in Android </w:t>
-      </w:r>
-      <w:r>
-        <w:rPr>
-          <w:rFonts w:ascii="Times New Roman" w:eastAsia="Times New Roman" w:hAnsi="Times New Roman" w:cs="Times New Roman"/>
-          <w:b/>
-          <w:bCs/>
-          <w:sz w:val="28"/>
-          <w:szCs w:val="28"/>
-          <w:lang w:val="en-US"/>
-        </w:rPr>
-        <w:t xml:space="preserve">12 </w:t>
-      </w:r>
-      <w:r>
-        <w:rPr>
-          <w:rFonts w:ascii="Times New Roman" w:eastAsia="Times New Roman" w:hAnsi="Times New Roman" w:cs="Times New Roman"/>
-          <w:b/>
-          <w:bCs/>
-          <w:sz w:val="28"/>
-          <w:szCs w:val="28"/>
-          <w:lang w:val="en-US"/>
-        </w:rPr>
-        <w:t xml:space="preserve">App </w:t>
+        <w:t xml:space="preserve">Shared Preferences and Data Saving </w:t>
+      </w:r>
+      <w:r>
+        <w:rPr>
+          <w:rFonts w:ascii="Times New Roman" w:eastAsia="Times New Roman" w:hAnsi="Times New Roman" w:cs="Times New Roman"/>
+          <w:b/>
+          <w:bCs/>
+          <w:sz w:val="28"/>
+          <w:szCs w:val="28"/>
+          <w:lang w:val="en-US"/>
+        </w:rPr>
+        <w:t xml:space="preserve">in Android App </w:t>
       </w:r>
       <w:r>
         <w:rPr>
@@ -2817,40 +3206,62 @@
           <w:szCs w:val="28"/>
           <w:lang w:val="en-US"/>
         </w:rPr>
-        <w:t xml:space="preserve">6 </w:t>
-      </w:r>
-      <w:r>
-        <w:rPr>
-          <w:rFonts w:ascii="Times New Roman" w:eastAsia="Times New Roman" w:hAnsi="Times New Roman" w:cs="Times New Roman"/>
-          <w:b/>
-          <w:bCs/>
-          <w:sz w:val="28"/>
-          <w:szCs w:val="28"/>
-          <w:lang w:val="en-US"/>
-        </w:rPr>
-        <w:t xml:space="preserve">– </w:t>
-      </w:r>
-      <w:r>
-        <w:rPr>
-          <w:rFonts w:ascii="Times New Roman" w:eastAsia="Times New Roman" w:hAnsi="Times New Roman" w:cs="Times New Roman"/>
-          <w:b/>
-          <w:bCs/>
-          <w:sz w:val="28"/>
-          <w:szCs w:val="28"/>
-          <w:lang w:val="en-US"/>
-        </w:rPr>
-        <w:t xml:space="preserve">Project 1 </w:t>
-      </w:r>
-      <w:r>
-        <w:rPr>
-          <w:rFonts w:ascii="Times New Roman" w:eastAsia="Times New Roman" w:hAnsi="Times New Roman" w:cs="Times New Roman"/>
-          <w:b/>
-          <w:bCs/>
-          <w:sz w:val="28"/>
-          <w:szCs w:val="28"/>
-          <w:lang w:val="en-US"/>
-        </w:rPr>
-        <w:t xml:space="preserve">in Android App </w:t>
+        <w:t>5</w:t>
+      </w:r>
+      <w:r>
+        <w:rPr>
+          <w:rFonts w:ascii="Times New Roman" w:eastAsia="Times New Roman" w:hAnsi="Times New Roman" w:cs="Times New Roman"/>
+          <w:b/>
+          <w:bCs/>
+          <w:sz w:val="28"/>
+          <w:szCs w:val="28"/>
+          <w:lang w:val="en-US"/>
+        </w:rPr>
+        <w:t xml:space="preserve"> – </w:t>
+      </w:r>
+      <w:r>
+        <w:rPr>
+          <w:rFonts w:ascii="Times New Roman" w:eastAsia="Times New Roman" w:hAnsi="Times New Roman" w:cs="Times New Roman"/>
+          <w:b/>
+          <w:bCs/>
+          <w:sz w:val="28"/>
+          <w:szCs w:val="28"/>
+          <w:lang w:val="en-US"/>
+        </w:rPr>
+        <w:t>Device Compatibility</w:t>
+      </w:r>
+      <w:r>
+        <w:rPr>
+          <w:rFonts w:ascii="Times New Roman" w:eastAsia="Times New Roman" w:hAnsi="Times New Roman" w:cs="Times New Roman"/>
+          <w:b/>
+          <w:bCs/>
+          <w:sz w:val="28"/>
+          <w:szCs w:val="28"/>
+          <w:lang w:val="en-US"/>
+        </w:rPr>
+        <w:t xml:space="preserve"> in Android </w:t>
+      </w:r>
+      <w:r>
+        <w:rPr>
+          <w:rFonts w:ascii="Times New Roman" w:eastAsia="Times New Roman" w:hAnsi="Times New Roman" w:cs="Times New Roman"/>
+          <w:b/>
+          <w:bCs/>
+          <w:sz w:val="28"/>
+          <w:szCs w:val="28"/>
+          <w:lang w:val="en-US"/>
+        </w:rPr>
+        <w:t xml:space="preserve">12 </w:t>
+      </w:r>
+      <w:r>
+        <w:rPr>
+          <w:rFonts w:ascii="Times New Roman" w:eastAsia="Times New Roman" w:hAnsi="Times New Roman" w:cs="Times New Roman"/>
+          <w:b/>
+          <w:bCs/>
+          <w:sz w:val="28"/>
+          <w:szCs w:val="28"/>
+          <w:lang w:val="en-US"/>
+        </w:rPr>
+        <w:t xml:space="preserve">App </w:t>
       </w:r>
       <w:r>
         <w:rPr>
@@ -2862,40 +3273,6 @@
           <w:lang w:val="en-US"/>
         </w:rPr>
         <w:t>Development</w:t>
-      </w:r>
-    </w:p>
-    <w:p>
-      <w:pPr>
-        <w:rPr>
-          <w:rFonts w:ascii="Times New Roman" w:hAnsi="Times New Roman" w:cs="Times New Roman"/>
-          <w:b/>
-          <w:bCs/>
-          <w:sz w:val="28"/>
-          <w:szCs w:val="28"/>
-          <w:lang w:val="en-US"/>
-        </w:rPr>
-      </w:pPr>
-    </w:p>
-    <w:p>
-      <w:pPr>
-        <w:jc w:val="center"/>
-        <w:rPr>
-          <w:rFonts w:ascii="Times New Roman" w:hAnsi="Times New Roman" w:cs="Times New Roman"/>
-          <w:b/>
-          <w:bCs/>
-          <w:sz w:val="28"/>
-          <w:szCs w:val="28"/>
-        </w:rPr>
-      </w:pPr>
-      <w:r>
-        <w:rPr>
-          <w:rFonts w:ascii="Times New Roman" w:hAnsi="Times New Roman" w:cs="Times New Roman"/>
-          <w:b/>
-          <w:bCs/>
-          <w:sz w:val="28"/>
-          <w:szCs w:val="28"/>
-        </w:rPr>
-        <w:t>Висновок</w:t>
       </w:r>
     </w:p>
     <w:p>
@@ -2903,14 +3280,140 @@
         <w:ind w:firstLine="851"/>
         <w:jc w:val="both"/>
         <w:rPr>
-          <w:rFonts w:ascii="Times New Roman" w:hAnsi="Times New Roman" w:cs="Times New Roman"/>
-          <w:sz w:val="28"/>
-          <w:szCs w:val="28"/>
+          <w:rFonts w:ascii="Times New Roman" w:eastAsia="Times New Roman" w:hAnsi="Times New Roman" w:cs="Times New Roman"/>
+          <w:b/>
+          <w:bCs/>
+          <w:sz w:val="28"/>
+          <w:szCs w:val="28"/>
+          <w:lang w:val="en-US"/>
+        </w:rPr>
+      </w:pPr>
+      <w:r>
+        <w:rPr>
+          <w:rFonts w:ascii="Times New Roman" w:eastAsia="Times New Roman" w:hAnsi="Times New Roman" w:cs="Times New Roman"/>
+          <w:b/>
+          <w:bCs/>
+          <w:sz w:val="28"/>
+          <w:szCs w:val="28"/>
+          <w:lang w:val="en-US"/>
+        </w:rPr>
+        <w:t xml:space="preserve">Section </w:t>
+      </w:r>
+      <w:r>
+        <w:rPr>
+          <w:rFonts w:ascii="Times New Roman" w:eastAsia="Times New Roman" w:hAnsi="Times New Roman" w:cs="Times New Roman"/>
+          <w:b/>
+          <w:bCs/>
+          <w:sz w:val="28"/>
+          <w:szCs w:val="28"/>
+          <w:lang w:val="en-US"/>
+        </w:rPr>
+        <w:t>1</w:t>
+      </w:r>
+      <w:r>
+        <w:rPr>
+          <w:rFonts w:ascii="Times New Roman" w:eastAsia="Times New Roman" w:hAnsi="Times New Roman" w:cs="Times New Roman"/>
+          <w:b/>
+          <w:bCs/>
+          <w:sz w:val="28"/>
+          <w:szCs w:val="28"/>
+          <w:lang w:val="en-US"/>
+        </w:rPr>
+        <w:t xml:space="preserve">6 </w:t>
+      </w:r>
+      <w:r>
+        <w:rPr>
+          <w:rFonts w:ascii="Times New Roman" w:eastAsia="Times New Roman" w:hAnsi="Times New Roman" w:cs="Times New Roman"/>
+          <w:b/>
+          <w:bCs/>
+          <w:sz w:val="28"/>
+          <w:szCs w:val="28"/>
+          <w:lang w:val="en-US"/>
+        </w:rPr>
+        <w:t xml:space="preserve">– </w:t>
+      </w:r>
+      <w:r>
+        <w:rPr>
+          <w:rFonts w:ascii="Times New Roman" w:eastAsia="Times New Roman" w:hAnsi="Times New Roman" w:cs="Times New Roman"/>
+          <w:b/>
+          <w:bCs/>
+          <w:sz w:val="28"/>
+          <w:szCs w:val="28"/>
+          <w:lang w:val="en-US"/>
+        </w:rPr>
+        <w:t xml:space="preserve">Project 1 </w:t>
+      </w:r>
+      <w:r>
+        <w:rPr>
+          <w:rFonts w:ascii="Times New Roman" w:eastAsia="Times New Roman" w:hAnsi="Times New Roman" w:cs="Times New Roman"/>
+          <w:b/>
+          <w:bCs/>
+          <w:sz w:val="28"/>
+          <w:szCs w:val="28"/>
+          <w:lang w:val="en-US"/>
+        </w:rPr>
+        <w:t xml:space="preserve">in Android App </w:t>
+      </w:r>
+      <w:r>
+        <w:rPr>
+          <w:rFonts w:ascii="Times New Roman" w:eastAsia="Times New Roman" w:hAnsi="Times New Roman" w:cs="Times New Roman"/>
+          <w:b/>
+          <w:bCs/>
+          <w:sz w:val="28"/>
+          <w:szCs w:val="28"/>
+          <w:lang w:val="en-US"/>
+        </w:rPr>
+        <w:t>Development</w:t>
+      </w:r>
+    </w:p>
+    <w:p>
+      <w:pPr>
+        <w:rPr>
+          <w:rFonts w:ascii="Times New Roman" w:hAnsi="Times New Roman" w:cs="Times New Roman"/>
+          <w:b/>
+          <w:bCs/>
+          <w:sz w:val="28"/>
+          <w:szCs w:val="28"/>
+          <w:lang w:val="en-US"/>
+        </w:rPr>
+      </w:pPr>
+    </w:p>
+    <w:p>
+      <w:pPr>
+        <w:jc w:val="center"/>
+        <w:rPr>
+          <w:rFonts w:ascii="Times New Roman" w:hAnsi="Times New Roman" w:cs="Times New Roman"/>
+          <w:b/>
+          <w:bCs/>
+          <w:sz w:val="28"/>
+          <w:szCs w:val="28"/>
+        </w:rPr>
+      </w:pPr>
+      <w:r>
+        <w:rPr>
+          <w:rFonts w:ascii="Times New Roman" w:hAnsi="Times New Roman" w:cs="Times New Roman"/>
+          <w:b/>
+          <w:bCs/>
+          <w:sz w:val="28"/>
+          <w:szCs w:val="28"/>
+        </w:rPr>
+        <w:t>Висновок</w:t>
+      </w:r>
+    </w:p>
+    <w:p>
+      <w:pPr>
+        <w:ind w:firstLine="851"/>
+        <w:jc w:val="both"/>
+        <w:rPr>
+          <w:rFonts w:ascii="Times New Roman" w:hAnsi="Times New Roman" w:cs="Times New Roman"/>
+          <w:sz w:val="28"/>
+          <w:szCs w:val="28"/>
+          <w:lang w:val="en-US"/>
         </w:rPr>
       </w:pPr>
     </w:p>
     <w:sectPr>
-      <w:footerReference w:type="default" r:id="rId15"/>
+      <w:footerReference w:type="default" r:id="rId17"/>
       <w:pgSz w:w="11906" w:h="16838"/>
       <w:pgMar w:top="1440" w:right="1440" w:bottom="1440" w:left="1440" w:header="708" w:footer="708" w:gutter="0"/>
       <w:cols w:space="708"/>
@@ -4014,7 +4517,7 @@
   <w:style w:type="paragraph" w:default="1" w:styleId="a">
     <w:name w:val="Normal"/>
     <w:qFormat/>
-    <w:rsid w:val="00D83D59"/>
+    <w:rsid w:val="00793CA9"/>
     <w:pPr>
       <w:spacing w:after="200" w:line="276" w:lineRule="auto"/>
     </w:pPr>

</xml_diff>

<commit_message>
58. Buttons in Android
</commit_message>
<xml_diff>
--- a/ПдляМП-6.04.122.010.21.2__Бабачанах_Катерина__Lab-04.docx
+++ b/ПдляМП-6.04.122.010.21.2__Бабачанах_Катерина__Lab-04.docx
@@ -2734,6 +2734,7 @@
           <w:color w:val="auto"/>
           <w:sz w:val="28"/>
           <w:szCs w:val="28"/>
+          <w:lang w:val="en-US"/>
         </w:rPr>
       </w:pPr>
       <w:r>
@@ -2836,67 +2837,400 @@
         <w:jc w:val="both"/>
         <w:rPr>
           <w:rFonts w:ascii="Times New Roman" w:eastAsia="Times New Roman" w:hAnsi="Times New Roman" w:cs="Times New Roman"/>
-          <w:b/>
-          <w:bCs/>
-          <w:sz w:val="28"/>
-          <w:szCs w:val="28"/>
-          <w:lang w:val="en-US"/>
-        </w:rPr>
-      </w:pPr>
-      <w:r>
-        <w:rPr>
-          <w:rFonts w:ascii="Times New Roman" w:eastAsia="Times New Roman" w:hAnsi="Times New Roman" w:cs="Times New Roman"/>
-          <w:b/>
-          <w:bCs/>
-          <w:sz w:val="28"/>
-          <w:szCs w:val="28"/>
-          <w:lang w:val="en-US"/>
-        </w:rPr>
-        <w:t xml:space="preserve">Section </w:t>
-      </w:r>
-      <w:r>
-        <w:rPr>
-          <w:rFonts w:ascii="Times New Roman" w:eastAsia="Times New Roman" w:hAnsi="Times New Roman" w:cs="Times New Roman"/>
-          <w:b/>
-          <w:bCs/>
-          <w:sz w:val="28"/>
-          <w:szCs w:val="28"/>
-          <w:lang w:val="en-US"/>
+          <w:sz w:val="28"/>
+          <w:szCs w:val="28"/>
+        </w:rPr>
+      </w:pPr>
+      <w:r>
+        <w:rPr>
+          <w:rFonts w:ascii="Times New Roman" w:eastAsia="Times New Roman" w:hAnsi="Times New Roman" w:cs="Times New Roman"/>
+          <w:sz w:val="28"/>
+          <w:szCs w:val="28"/>
+        </w:rPr>
+        <w:lastRenderedPageBreak/>
+        <w:t>Я ознайомилась з текстовими відображеннями (</w:t>
+      </w:r>
+      <w:proofErr w:type="spellStart"/>
+      <w:r>
+        <w:rPr>
+          <w:rFonts w:ascii="Times New Roman" w:eastAsia="Times New Roman" w:hAnsi="Times New Roman" w:cs="Times New Roman"/>
+          <w:sz w:val="28"/>
+          <w:szCs w:val="28"/>
+          <w:lang w:val="en-US"/>
+        </w:rPr>
+        <w:t>textviews</w:t>
+      </w:r>
+      <w:proofErr w:type="spellEnd"/>
+      <w:r>
+        <w:rPr>
+          <w:rFonts w:ascii="Times New Roman" w:eastAsia="Times New Roman" w:hAnsi="Times New Roman" w:cs="Times New Roman"/>
+          <w:sz w:val="28"/>
+          <w:szCs w:val="28"/>
+        </w:rPr>
+        <w:t>) (див. Рис. 10 та Рис. 11).</w:t>
+      </w:r>
+    </w:p>
+    <w:p>
+      <w:pPr>
+        <w:keepNext/>
+        <w:jc w:val="center"/>
+        <w:rPr>
+          <w:rFonts w:ascii="Times New Roman" w:hAnsi="Times New Roman" w:cs="Times New Roman"/>
+          <w:sz w:val="36"/>
+          <w:szCs w:val="36"/>
+        </w:rPr>
+      </w:pPr>
+      <w:r>
+        <w:rPr>
+          <w:rFonts w:ascii="Times New Roman" w:hAnsi="Times New Roman" w:cs="Times New Roman"/>
+          <w:sz w:val="36"/>
+          <w:szCs w:val="36"/>
+          <w:lang w:val="en-US"/>
+        </w:rPr>
+        <w:drawing>
+          <wp:inline distT="0" distB="0" distL="0" distR="0" wp14:anchorId="71B77551" wp14:editId="42A845AB">
+            <wp:extent cx="5731510" cy="3841750"/>
+            <wp:effectExtent l="0" t="0" r="2540" b="6350"/>
+            <wp:docPr id="10" name="Рисунок 10"/>
+            <wp:cNvGraphicFramePr>
+              <a:graphicFrameLocks xmlns:a="http://schemas.openxmlformats.org/drawingml/2006/main" noChangeAspect="1"/>
+            </wp:cNvGraphicFramePr>
+            <a:graphic xmlns:a="http://schemas.openxmlformats.org/drawingml/2006/main">
+              <a:graphicData uri="http://schemas.openxmlformats.org/drawingml/2006/picture">
+                <pic:pic xmlns:pic="http://schemas.openxmlformats.org/drawingml/2006/picture">
+                  <pic:nvPicPr>
+                    <pic:cNvPr id="1" name=""/>
+                    <pic:cNvPicPr/>
+                  </pic:nvPicPr>
+                  <pic:blipFill>
+                    <a:blip r:embed="rId17"/>
+                    <a:stretch>
+                      <a:fillRect/>
+                    </a:stretch>
+                  </pic:blipFill>
+                  <pic:spPr>
+                    <a:xfrm>
+                      <a:off x="0" y="0"/>
+                      <a:ext cx="5731510" cy="3841750"/>
+                    </a:xfrm>
+                    <a:prstGeom prst="rect">
+                      <a:avLst/>
+                    </a:prstGeom>
+                  </pic:spPr>
+                </pic:pic>
+              </a:graphicData>
+            </a:graphic>
+          </wp:inline>
+        </w:drawing>
+      </w:r>
+    </w:p>
+    <w:p>
+      <w:pPr>
+        <w:pStyle w:val="a6"/>
+        <w:jc w:val="center"/>
+        <w:rPr>
+          <w:rFonts w:ascii="Times New Roman" w:hAnsi="Times New Roman" w:cs="Times New Roman"/>
+          <w:i w:val="0"/>
+          <w:iCs w:val="0"/>
+          <w:color w:val="auto"/>
+          <w:sz w:val="28"/>
+          <w:szCs w:val="28"/>
+        </w:rPr>
+      </w:pPr>
+      <w:r>
+        <w:rPr>
+          <w:rFonts w:ascii="Times New Roman" w:hAnsi="Times New Roman" w:cs="Times New Roman"/>
+          <w:i w:val="0"/>
+          <w:iCs w:val="0"/>
+          <w:color w:val="auto"/>
+          <w:sz w:val="28"/>
+          <w:szCs w:val="28"/>
+        </w:rPr>
+        <w:t xml:space="preserve">Рис. </w:t>
+      </w:r>
+      <w:r>
+        <w:rPr>
+          <w:rFonts w:ascii="Times New Roman" w:hAnsi="Times New Roman" w:cs="Times New Roman"/>
+          <w:i w:val="0"/>
+          <w:iCs w:val="0"/>
+          <w:color w:val="auto"/>
+          <w:sz w:val="28"/>
+          <w:szCs w:val="28"/>
+        </w:rPr>
+        <w:fldChar w:fldCharType="begin"/>
+      </w:r>
+      <w:r>
+        <w:rPr>
+          <w:rFonts w:ascii="Times New Roman" w:hAnsi="Times New Roman" w:cs="Times New Roman"/>
+          <w:i w:val="0"/>
+          <w:iCs w:val="0"/>
+          <w:color w:val="auto"/>
+          <w:sz w:val="28"/>
+          <w:szCs w:val="28"/>
+        </w:rPr>
+        <w:instrText xml:space="preserve"> SEQ Рис. \* ARABIC </w:instrText>
+      </w:r>
+      <w:r>
+        <w:rPr>
+          <w:rFonts w:ascii="Times New Roman" w:hAnsi="Times New Roman" w:cs="Times New Roman"/>
+          <w:i w:val="0"/>
+          <w:iCs w:val="0"/>
+          <w:color w:val="auto"/>
+          <w:sz w:val="28"/>
+          <w:szCs w:val="28"/>
+        </w:rPr>
+        <w:fldChar w:fldCharType="separate"/>
+      </w:r>
+      <w:r>
+        <w:rPr>
+          <w:rFonts w:ascii="Times New Roman" w:hAnsi="Times New Roman" w:cs="Times New Roman"/>
+          <w:i w:val="0"/>
+          <w:iCs w:val="0"/>
+          <w:noProof/>
+          <w:color w:val="auto"/>
+          <w:sz w:val="28"/>
+          <w:szCs w:val="28"/>
+        </w:rPr>
+        <w:t>10</w:t>
+      </w:r>
+      <w:r>
+        <w:rPr>
+          <w:rFonts w:ascii="Times New Roman" w:hAnsi="Times New Roman" w:cs="Times New Roman"/>
+          <w:i w:val="0"/>
+          <w:iCs w:val="0"/>
+          <w:color w:val="auto"/>
+          <w:sz w:val="28"/>
+          <w:szCs w:val="28"/>
+        </w:rPr>
+        <w:fldChar w:fldCharType="end"/>
+      </w:r>
+      <w:r>
+        <w:rPr>
+          <w:rFonts w:ascii="Times New Roman" w:hAnsi="Times New Roman" w:cs="Times New Roman"/>
+          <w:i w:val="0"/>
+          <w:iCs w:val="0"/>
+          <w:color w:val="auto"/>
+          <w:sz w:val="28"/>
+          <w:szCs w:val="28"/>
+        </w:rPr>
+        <w:t xml:space="preserve"> </w:t>
+      </w:r>
+      <w:r>
+        <w:rPr>
+          <w:rFonts w:ascii="Times New Roman" w:hAnsi="Times New Roman" w:cs="Times New Roman"/>
+          <w:b/>
+          <w:bCs/>
+          <w:i w:val="0"/>
+          <w:iCs w:val="0"/>
+          <w:color w:val="auto"/>
+          <w:sz w:val="28"/>
+          <w:szCs w:val="28"/>
+        </w:rPr>
+        <w:t xml:space="preserve">Налаштування </w:t>
+      </w:r>
+      <w:proofErr w:type="spellStart"/>
+      <w:r>
+        <w:rPr>
+          <w:rFonts w:ascii="Times New Roman" w:hAnsi="Times New Roman" w:cs="Times New Roman"/>
+          <w:b/>
+          <w:bCs/>
+          <w:i w:val="0"/>
+          <w:iCs w:val="0"/>
+          <w:color w:val="auto"/>
+          <w:sz w:val="28"/>
+          <w:szCs w:val="28"/>
+          <w:lang w:val="en-US"/>
+        </w:rPr>
+        <w:t>textviews</w:t>
+      </w:r>
+      <w:proofErr w:type="spellEnd"/>
+    </w:p>
+    <w:p>
+      <w:pPr>
+        <w:keepNext/>
+        <w:jc w:val="center"/>
+        <w:rPr>
+          <w:rFonts w:ascii="Times New Roman" w:hAnsi="Times New Roman" w:cs="Times New Roman"/>
+          <w:sz w:val="36"/>
+          <w:szCs w:val="36"/>
+        </w:rPr>
+      </w:pPr>
+      <w:r>
+        <w:rPr>
+          <w:rFonts w:ascii="Times New Roman" w:hAnsi="Times New Roman" w:cs="Times New Roman"/>
+          <w:sz w:val="36"/>
+          <w:szCs w:val="36"/>
+          <w:lang w:val="en-US"/>
+        </w:rPr>
+        <w:drawing>
+          <wp:inline distT="0" distB="0" distL="0" distR="0" wp14:anchorId="0A00FBFD" wp14:editId="56A8EC39">
+            <wp:extent cx="5731510" cy="3342640"/>
+            <wp:effectExtent l="0" t="0" r="2540" b="0"/>
+            <wp:docPr id="9" name="Рисунок 9"/>
+            <wp:cNvGraphicFramePr>
+              <a:graphicFrameLocks xmlns:a="http://schemas.openxmlformats.org/drawingml/2006/main" noChangeAspect="1"/>
+            </wp:cNvGraphicFramePr>
+            <a:graphic xmlns:a="http://schemas.openxmlformats.org/drawingml/2006/main">
+              <a:graphicData uri="http://schemas.openxmlformats.org/drawingml/2006/picture">
+                <pic:pic xmlns:pic="http://schemas.openxmlformats.org/drawingml/2006/picture">
+                  <pic:nvPicPr>
+                    <pic:cNvPr id="1" name=""/>
+                    <pic:cNvPicPr/>
+                  </pic:nvPicPr>
+                  <pic:blipFill>
+                    <a:blip r:embed="rId18"/>
+                    <a:stretch>
+                      <a:fillRect/>
+                    </a:stretch>
+                  </pic:blipFill>
+                  <pic:spPr>
+                    <a:xfrm>
+                      <a:off x="0" y="0"/>
+                      <a:ext cx="5731510" cy="3342640"/>
+                    </a:xfrm>
+                    <a:prstGeom prst="rect">
+                      <a:avLst/>
+                    </a:prstGeom>
+                  </pic:spPr>
+                </pic:pic>
+              </a:graphicData>
+            </a:graphic>
+          </wp:inline>
+        </w:drawing>
+      </w:r>
+    </w:p>
+    <w:p>
+      <w:pPr>
+        <w:pStyle w:val="a6"/>
+        <w:jc w:val="center"/>
+        <w:rPr>
+          <w:rFonts w:ascii="Times New Roman" w:hAnsi="Times New Roman" w:cs="Times New Roman"/>
+          <w:b/>
+          <w:bCs/>
+          <w:i w:val="0"/>
+          <w:iCs w:val="0"/>
+          <w:color w:val="auto"/>
+          <w:sz w:val="28"/>
+          <w:szCs w:val="28"/>
+        </w:rPr>
+      </w:pPr>
+      <w:r>
+        <w:rPr>
+          <w:rFonts w:ascii="Times New Roman" w:hAnsi="Times New Roman" w:cs="Times New Roman"/>
+          <w:i w:val="0"/>
+          <w:iCs w:val="0"/>
+          <w:color w:val="auto"/>
+          <w:sz w:val="28"/>
+          <w:szCs w:val="28"/>
+        </w:rPr>
+        <w:t xml:space="preserve">Рис. </w:t>
+      </w:r>
+      <w:r>
+        <w:rPr>
+          <w:rFonts w:ascii="Times New Roman" w:hAnsi="Times New Roman" w:cs="Times New Roman"/>
+          <w:i w:val="0"/>
+          <w:iCs w:val="0"/>
+          <w:color w:val="auto"/>
+          <w:sz w:val="28"/>
+          <w:szCs w:val="28"/>
+        </w:rPr>
+        <w:fldChar w:fldCharType="begin"/>
+      </w:r>
+      <w:r>
+        <w:rPr>
+          <w:rFonts w:ascii="Times New Roman" w:hAnsi="Times New Roman" w:cs="Times New Roman"/>
+          <w:i w:val="0"/>
+          <w:iCs w:val="0"/>
+          <w:color w:val="auto"/>
+          <w:sz w:val="28"/>
+          <w:szCs w:val="28"/>
+        </w:rPr>
+        <w:instrText xml:space="preserve"> SEQ Рис. \* ARABIC </w:instrText>
+      </w:r>
+      <w:r>
+        <w:rPr>
+          <w:rFonts w:ascii="Times New Roman" w:hAnsi="Times New Roman" w:cs="Times New Roman"/>
+          <w:i w:val="0"/>
+          <w:iCs w:val="0"/>
+          <w:color w:val="auto"/>
+          <w:sz w:val="28"/>
+          <w:szCs w:val="28"/>
+        </w:rPr>
+        <w:fldChar w:fldCharType="separate"/>
+      </w:r>
+      <w:r>
+        <w:rPr>
+          <w:rFonts w:ascii="Times New Roman" w:hAnsi="Times New Roman" w:cs="Times New Roman"/>
+          <w:i w:val="0"/>
+          <w:iCs w:val="0"/>
+          <w:noProof/>
+          <w:color w:val="auto"/>
+          <w:sz w:val="28"/>
+          <w:szCs w:val="28"/>
         </w:rPr>
         <w:t>11</w:t>
       </w:r>
       <w:r>
         <w:rPr>
-          <w:rFonts w:ascii="Times New Roman" w:eastAsia="Times New Roman" w:hAnsi="Times New Roman" w:cs="Times New Roman"/>
-          <w:b/>
-          <w:bCs/>
-          <w:sz w:val="28"/>
-          <w:szCs w:val="28"/>
-          <w:lang w:val="en-US"/>
-        </w:rPr>
-        <w:t xml:space="preserve"> – </w:t>
-      </w:r>
-      <w:r>
-        <w:rPr>
-          <w:rFonts w:ascii="Times New Roman" w:eastAsia="Times New Roman" w:hAnsi="Times New Roman" w:cs="Times New Roman"/>
-          <w:b/>
-          <w:bCs/>
-          <w:sz w:val="28"/>
-          <w:szCs w:val="28"/>
-          <w:lang w:val="en-US"/>
-        </w:rPr>
-        <w:t xml:space="preserve">User Interactions in Android App </w:t>
-      </w:r>
-      <w:r>
-        <w:rPr>
-          <w:rFonts w:ascii="Times New Roman" w:eastAsia="Times New Roman" w:hAnsi="Times New Roman" w:cs="Times New Roman"/>
-          <w:b/>
-          <w:bCs/>
-          <w:sz w:val="28"/>
-          <w:szCs w:val="28"/>
-          <w:lang w:val="en-US"/>
-        </w:rPr>
-        <w:t>Development</w:t>
+          <w:rFonts w:ascii="Times New Roman" w:hAnsi="Times New Roman" w:cs="Times New Roman"/>
+          <w:i w:val="0"/>
+          <w:iCs w:val="0"/>
+          <w:color w:val="auto"/>
+          <w:sz w:val="28"/>
+          <w:szCs w:val="28"/>
+        </w:rPr>
+        <w:fldChar w:fldCharType="end"/>
+      </w:r>
+      <w:r>
+        <w:rPr>
+          <w:rFonts w:ascii="Times New Roman" w:hAnsi="Times New Roman" w:cs="Times New Roman"/>
+          <w:i w:val="0"/>
+          <w:iCs w:val="0"/>
+          <w:color w:val="auto"/>
+          <w:sz w:val="28"/>
+          <w:szCs w:val="28"/>
+          <w:lang w:val="ru-RU"/>
+        </w:rPr>
+        <w:t xml:space="preserve"> </w:t>
+      </w:r>
+      <w:r>
+        <w:rPr>
+          <w:rFonts w:ascii="Times New Roman" w:hAnsi="Times New Roman" w:cs="Times New Roman"/>
+          <w:b/>
+          <w:bCs/>
+          <w:i w:val="0"/>
+          <w:iCs w:val="0"/>
+          <w:color w:val="auto"/>
+          <w:sz w:val="28"/>
+          <w:szCs w:val="28"/>
+        </w:rPr>
+        <w:t>додавання нової дії для кілку по тексту та запуск застосу</w:t>
+      </w:r>
+      <w:r>
+        <w:rPr>
+          <w:rFonts w:ascii="Times New Roman" w:hAnsi="Times New Roman" w:cs="Times New Roman"/>
+          <w:b/>
+          <w:bCs/>
+          <w:i w:val="0"/>
+          <w:iCs w:val="0"/>
+          <w:color w:val="auto"/>
+          <w:sz w:val="28"/>
+          <w:szCs w:val="28"/>
+        </w:rPr>
+        <w:t>н</w:t>
+      </w:r>
+      <w:r>
+        <w:rPr>
+          <w:rFonts w:ascii="Times New Roman" w:hAnsi="Times New Roman" w:cs="Times New Roman"/>
+          <w:b/>
+          <w:bCs/>
+          <w:i w:val="0"/>
+          <w:iCs w:val="0"/>
+          <w:color w:val="auto"/>
+          <w:sz w:val="28"/>
+          <w:szCs w:val="28"/>
+        </w:rPr>
+        <w:t>ку</w:t>
       </w:r>
     </w:p>
     <w:p>
@@ -2905,80 +3239,269 @@
         <w:jc w:val="both"/>
         <w:rPr>
           <w:rFonts w:ascii="Times New Roman" w:eastAsia="Times New Roman" w:hAnsi="Times New Roman" w:cs="Times New Roman"/>
-          <w:b/>
-          <w:bCs/>
-          <w:sz w:val="28"/>
-          <w:szCs w:val="28"/>
-          <w:lang w:val="en-US"/>
-        </w:rPr>
-      </w:pPr>
-      <w:r>
-        <w:rPr>
-          <w:rFonts w:ascii="Times New Roman" w:eastAsia="Times New Roman" w:hAnsi="Times New Roman" w:cs="Times New Roman"/>
-          <w:b/>
-          <w:bCs/>
-          <w:sz w:val="28"/>
-          <w:szCs w:val="28"/>
-          <w:lang w:val="en-US"/>
+          <w:sz w:val="28"/>
+          <w:szCs w:val="28"/>
+        </w:rPr>
+      </w:pPr>
+      <w:r>
+        <w:rPr>
+          <w:rFonts w:ascii="Times New Roman" w:eastAsia="Times New Roman" w:hAnsi="Times New Roman" w:cs="Times New Roman"/>
+          <w:sz w:val="28"/>
+          <w:szCs w:val="28"/>
         </w:rPr>
         <w:lastRenderedPageBreak/>
-        <w:t xml:space="preserve">Section </w:t>
-      </w:r>
-      <w:r>
-        <w:rPr>
-          <w:rFonts w:ascii="Times New Roman" w:eastAsia="Times New Roman" w:hAnsi="Times New Roman" w:cs="Times New Roman"/>
-          <w:b/>
-          <w:bCs/>
-          <w:sz w:val="28"/>
-          <w:szCs w:val="28"/>
-          <w:lang w:val="en-US"/>
+        <w:t>Я ознайомилась з</w:t>
+      </w:r>
+      <w:r>
+        <w:rPr>
+          <w:rFonts w:ascii="Times New Roman" w:eastAsia="Times New Roman" w:hAnsi="Times New Roman" w:cs="Times New Roman"/>
+          <w:sz w:val="28"/>
+          <w:szCs w:val="28"/>
+        </w:rPr>
+        <w:t xml:space="preserve">і створенням кнопок </w:t>
+      </w:r>
+      <w:r>
+        <w:rPr>
+          <w:rFonts w:ascii="Times New Roman" w:eastAsia="Times New Roman" w:hAnsi="Times New Roman" w:cs="Times New Roman"/>
+          <w:sz w:val="28"/>
+          <w:szCs w:val="28"/>
+        </w:rPr>
+        <w:t xml:space="preserve">(див. Рис. </w:t>
+      </w:r>
+      <w:r>
+        <w:rPr>
+          <w:rFonts w:ascii="Times New Roman" w:eastAsia="Times New Roman" w:hAnsi="Times New Roman" w:cs="Times New Roman"/>
+          <w:sz w:val="28"/>
+          <w:szCs w:val="28"/>
         </w:rPr>
         <w:t>12</w:t>
       </w:r>
       <w:r>
         <w:rPr>
           <w:rFonts w:ascii="Times New Roman" w:eastAsia="Times New Roman" w:hAnsi="Times New Roman" w:cs="Times New Roman"/>
-          <w:b/>
-          <w:bCs/>
-          <w:sz w:val="28"/>
-          <w:szCs w:val="28"/>
-          <w:lang w:val="en-US"/>
-        </w:rPr>
-        <w:t xml:space="preserve"> – </w:t>
-      </w:r>
-      <w:r>
-        <w:rPr>
-          <w:rFonts w:ascii="Times New Roman" w:eastAsia="Times New Roman" w:hAnsi="Times New Roman" w:cs="Times New Roman"/>
-          <w:b/>
-          <w:bCs/>
-          <w:sz w:val="28"/>
-          <w:szCs w:val="28"/>
-          <w:lang w:val="en-US"/>
-        </w:rPr>
-        <w:t xml:space="preserve">Lists &amp; Views in </w:t>
-      </w:r>
-      <w:r>
-        <w:rPr>
-          <w:rFonts w:ascii="Times New Roman" w:eastAsia="Times New Roman" w:hAnsi="Times New Roman" w:cs="Times New Roman"/>
-          <w:b/>
-          <w:bCs/>
-          <w:sz w:val="28"/>
-          <w:szCs w:val="28"/>
-          <w:lang w:val="en-US"/>
-        </w:rPr>
-        <w:t xml:space="preserve">Android App </w:t>
-      </w:r>
-      <w:r>
-        <w:rPr>
-          <w:rFonts w:ascii="Times New Roman" w:eastAsia="Times New Roman" w:hAnsi="Times New Roman" w:cs="Times New Roman"/>
-          <w:b/>
-          <w:bCs/>
-          <w:sz w:val="28"/>
-          <w:szCs w:val="28"/>
-          <w:lang w:val="en-US"/>
-        </w:rPr>
-        <w:t>Development</w:t>
-      </w:r>
+          <w:sz w:val="28"/>
+          <w:szCs w:val="28"/>
+        </w:rPr>
+        <w:t>).</w:t>
+      </w:r>
+    </w:p>
+    <w:p>
+      <w:pPr>
+        <w:keepNext/>
+        <w:jc w:val="center"/>
+        <w:rPr>
+          <w:rFonts w:ascii="Times New Roman" w:hAnsi="Times New Roman" w:cs="Times New Roman"/>
+          <w:sz w:val="36"/>
+          <w:szCs w:val="36"/>
+        </w:rPr>
+      </w:pPr>
+      <w:r>
+        <w:rPr>
+          <w:rFonts w:ascii="Times New Roman" w:hAnsi="Times New Roman" w:cs="Times New Roman"/>
+          <w:sz w:val="36"/>
+          <w:szCs w:val="36"/>
+          <w:lang w:val="ru-RU"/>
+        </w:rPr>
+        <w:drawing>
+          <wp:inline distT="0" distB="0" distL="0" distR="0" wp14:anchorId="2BC2B457" wp14:editId="23CDDC84">
+            <wp:extent cx="5731510" cy="4504690"/>
+            <wp:effectExtent l="0" t="0" r="2540" b="0"/>
+            <wp:docPr id="13" name="Рисунок 13"/>
+            <wp:cNvGraphicFramePr>
+              <a:graphicFrameLocks xmlns:a="http://schemas.openxmlformats.org/drawingml/2006/main" noChangeAspect="1"/>
+            </wp:cNvGraphicFramePr>
+            <a:graphic xmlns:a="http://schemas.openxmlformats.org/drawingml/2006/main">
+              <a:graphicData uri="http://schemas.openxmlformats.org/drawingml/2006/picture">
+                <pic:pic xmlns:pic="http://schemas.openxmlformats.org/drawingml/2006/picture">
+                  <pic:nvPicPr>
+                    <pic:cNvPr id="1" name=""/>
+                    <pic:cNvPicPr/>
+                  </pic:nvPicPr>
+                  <pic:blipFill>
+                    <a:blip r:embed="rId19"/>
+                    <a:stretch>
+                      <a:fillRect/>
+                    </a:stretch>
+                  </pic:blipFill>
+                  <pic:spPr>
+                    <a:xfrm>
+                      <a:off x="0" y="0"/>
+                      <a:ext cx="5731510" cy="4504690"/>
+                    </a:xfrm>
+                    <a:prstGeom prst="rect">
+                      <a:avLst/>
+                    </a:prstGeom>
+                  </pic:spPr>
+                </pic:pic>
+              </a:graphicData>
+            </a:graphic>
+          </wp:inline>
+        </w:drawing>
+      </w:r>
+    </w:p>
+    <w:p>
+      <w:pPr>
+        <w:pStyle w:val="a6"/>
+        <w:jc w:val="center"/>
+        <w:rPr>
+          <w:rFonts w:ascii="Times New Roman" w:hAnsi="Times New Roman" w:cs="Times New Roman"/>
+          <w:i w:val="0"/>
+          <w:iCs w:val="0"/>
+          <w:color w:val="auto"/>
+          <w:sz w:val="28"/>
+          <w:szCs w:val="28"/>
+          <w:lang w:val="ru-RU"/>
+        </w:rPr>
+      </w:pPr>
+      <w:r>
+        <w:rPr>
+          <w:rFonts w:ascii="Times New Roman" w:hAnsi="Times New Roman" w:cs="Times New Roman"/>
+          <w:i w:val="0"/>
+          <w:iCs w:val="0"/>
+          <w:color w:val="auto"/>
+          <w:sz w:val="28"/>
+          <w:szCs w:val="28"/>
+        </w:rPr>
+        <w:t xml:space="preserve">Рис. </w:t>
+      </w:r>
+      <w:r>
+        <w:rPr>
+          <w:rFonts w:ascii="Times New Roman" w:hAnsi="Times New Roman" w:cs="Times New Roman"/>
+          <w:i w:val="0"/>
+          <w:iCs w:val="0"/>
+          <w:color w:val="auto"/>
+          <w:sz w:val="28"/>
+          <w:szCs w:val="28"/>
+        </w:rPr>
+        <w:fldChar w:fldCharType="begin"/>
+      </w:r>
+      <w:r>
+        <w:rPr>
+          <w:rFonts w:ascii="Times New Roman" w:hAnsi="Times New Roman" w:cs="Times New Roman"/>
+          <w:i w:val="0"/>
+          <w:iCs w:val="0"/>
+          <w:color w:val="auto"/>
+          <w:sz w:val="28"/>
+          <w:szCs w:val="28"/>
+        </w:rPr>
+        <w:instrText xml:space="preserve"> SEQ Рис. \* ARABIC </w:instrText>
+      </w:r>
+      <w:r>
+        <w:rPr>
+          <w:rFonts w:ascii="Times New Roman" w:hAnsi="Times New Roman" w:cs="Times New Roman"/>
+          <w:i w:val="0"/>
+          <w:iCs w:val="0"/>
+          <w:color w:val="auto"/>
+          <w:sz w:val="28"/>
+          <w:szCs w:val="28"/>
+        </w:rPr>
+        <w:fldChar w:fldCharType="separate"/>
+      </w:r>
+      <w:r>
+        <w:rPr>
+          <w:rFonts w:ascii="Times New Roman" w:hAnsi="Times New Roman" w:cs="Times New Roman"/>
+          <w:i w:val="0"/>
+          <w:iCs w:val="0"/>
+          <w:noProof/>
+          <w:color w:val="auto"/>
+          <w:sz w:val="28"/>
+          <w:szCs w:val="28"/>
+        </w:rPr>
+        <w:t>12</w:t>
+      </w:r>
+      <w:r>
+        <w:rPr>
+          <w:rFonts w:ascii="Times New Roman" w:hAnsi="Times New Roman" w:cs="Times New Roman"/>
+          <w:i w:val="0"/>
+          <w:iCs w:val="0"/>
+          <w:color w:val="auto"/>
+          <w:sz w:val="28"/>
+          <w:szCs w:val="28"/>
+        </w:rPr>
+        <w:fldChar w:fldCharType="end"/>
+      </w:r>
+      <w:r>
+        <w:rPr>
+          <w:rFonts w:ascii="Times New Roman" w:hAnsi="Times New Roman" w:cs="Times New Roman"/>
+          <w:i w:val="0"/>
+          <w:iCs w:val="0"/>
+          <w:color w:val="auto"/>
+          <w:sz w:val="28"/>
+          <w:szCs w:val="28"/>
+        </w:rPr>
+        <w:t xml:space="preserve"> </w:t>
+      </w:r>
+      <w:proofErr w:type="spellStart"/>
+      <w:r>
+        <w:rPr>
+          <w:rFonts w:ascii="Times New Roman" w:hAnsi="Times New Roman" w:cs="Times New Roman"/>
+          <w:b/>
+          <w:bCs/>
+          <w:i w:val="0"/>
+          <w:iCs w:val="0"/>
+          <w:color w:val="auto"/>
+          <w:sz w:val="28"/>
+          <w:szCs w:val="28"/>
+        </w:rPr>
+        <w:t>Buttons</w:t>
+      </w:r>
+      <w:proofErr w:type="spellEnd"/>
+      <w:r>
+        <w:rPr>
+          <w:rFonts w:ascii="Times New Roman" w:hAnsi="Times New Roman" w:cs="Times New Roman"/>
+          <w:b/>
+          <w:bCs/>
+          <w:i w:val="0"/>
+          <w:iCs w:val="0"/>
+          <w:color w:val="auto"/>
+          <w:sz w:val="28"/>
+          <w:szCs w:val="28"/>
+        </w:rPr>
+        <w:t xml:space="preserve"> </w:t>
+      </w:r>
+      <w:proofErr w:type="spellStart"/>
+      <w:r>
+        <w:rPr>
+          <w:rFonts w:ascii="Times New Roman" w:hAnsi="Times New Roman" w:cs="Times New Roman"/>
+          <w:b/>
+          <w:bCs/>
+          <w:i w:val="0"/>
+          <w:iCs w:val="0"/>
+          <w:color w:val="auto"/>
+          <w:sz w:val="28"/>
+          <w:szCs w:val="28"/>
+        </w:rPr>
+        <w:t>in</w:t>
+      </w:r>
+      <w:proofErr w:type="spellEnd"/>
+      <w:r>
+        <w:rPr>
+          <w:rFonts w:ascii="Times New Roman" w:hAnsi="Times New Roman" w:cs="Times New Roman"/>
+          <w:b/>
+          <w:bCs/>
+          <w:i w:val="0"/>
+          <w:iCs w:val="0"/>
+          <w:color w:val="auto"/>
+          <w:sz w:val="28"/>
+          <w:szCs w:val="28"/>
+        </w:rPr>
+        <w:t xml:space="preserve"> </w:t>
+      </w:r>
+      <w:proofErr w:type="spellStart"/>
+      <w:r>
+        <w:rPr>
+          <w:rFonts w:ascii="Times New Roman" w:hAnsi="Times New Roman" w:cs="Times New Roman"/>
+          <w:b/>
+          <w:bCs/>
+          <w:i w:val="0"/>
+          <w:iCs w:val="0"/>
+          <w:color w:val="auto"/>
+          <w:sz w:val="28"/>
+          <w:szCs w:val="28"/>
+        </w:rPr>
+        <w:t>Android</w:t>
+      </w:r>
+      <w:proofErr w:type="spellEnd"/>
     </w:p>
     <w:p>
       <w:pPr>
@@ -3013,18 +3536,7 @@
           <w:szCs w:val="28"/>
           <w:lang w:val="en-US"/>
         </w:rPr>
-        <w:t>1</w:t>
-      </w:r>
-      <w:r>
-        <w:rPr>
-          <w:rFonts w:ascii="Times New Roman" w:eastAsia="Times New Roman" w:hAnsi="Times New Roman" w:cs="Times New Roman"/>
-          <w:b/>
-          <w:bCs/>
-          <w:sz w:val="28"/>
-          <w:szCs w:val="28"/>
-          <w:lang w:val="en-US"/>
-        </w:rPr>
-        <w:t>3</w:t>
+        <w:t>11</w:t>
       </w:r>
       <w:r>
         <w:rPr>
@@ -3046,18 +3558,7 @@
           <w:szCs w:val="28"/>
           <w:lang w:val="en-US"/>
         </w:rPr>
-        <w:t xml:space="preserve">Intent and Lifestyles in </w:t>
-      </w:r>
-      <w:r>
-        <w:rPr>
-          <w:rFonts w:ascii="Times New Roman" w:eastAsia="Times New Roman" w:hAnsi="Times New Roman" w:cs="Times New Roman"/>
-          <w:b/>
-          <w:bCs/>
-          <w:sz w:val="28"/>
-          <w:szCs w:val="28"/>
-          <w:lang w:val="en-US"/>
-        </w:rPr>
-        <w:t xml:space="preserve">Android App </w:t>
+        <w:t xml:space="preserve">User Interactions in Android App </w:t>
       </w:r>
       <w:r>
         <w:rPr>
@@ -3104,18 +3605,7 @@
           <w:szCs w:val="28"/>
           <w:lang w:val="en-US"/>
         </w:rPr>
-        <w:t>1</w:t>
-      </w:r>
-      <w:r>
-        <w:rPr>
-          <w:rFonts w:ascii="Times New Roman" w:eastAsia="Times New Roman" w:hAnsi="Times New Roman" w:cs="Times New Roman"/>
-          <w:b/>
-          <w:bCs/>
-          <w:sz w:val="28"/>
-          <w:szCs w:val="28"/>
-          <w:lang w:val="en-US"/>
-        </w:rPr>
-        <w:t>4</w:t>
+        <w:t>12</w:t>
       </w:r>
       <w:r>
         <w:rPr>
@@ -3137,18 +3627,18 @@
           <w:szCs w:val="28"/>
           <w:lang w:val="en-US"/>
         </w:rPr>
-        <w:t xml:space="preserve">Shared Preferences and Data Saving </w:t>
-      </w:r>
-      <w:r>
-        <w:rPr>
-          <w:rFonts w:ascii="Times New Roman" w:eastAsia="Times New Roman" w:hAnsi="Times New Roman" w:cs="Times New Roman"/>
-          <w:b/>
-          <w:bCs/>
-          <w:sz w:val="28"/>
-          <w:szCs w:val="28"/>
-          <w:lang w:val="en-US"/>
-        </w:rPr>
-        <w:t xml:space="preserve">in Android App </w:t>
+        <w:t xml:space="preserve">Lists &amp; Views in </w:t>
+      </w:r>
+      <w:r>
+        <w:rPr>
+          <w:rFonts w:ascii="Times New Roman" w:eastAsia="Times New Roman" w:hAnsi="Times New Roman" w:cs="Times New Roman"/>
+          <w:b/>
+          <w:bCs/>
+          <w:sz w:val="28"/>
+          <w:szCs w:val="28"/>
+          <w:lang w:val="en-US"/>
+        </w:rPr>
+        <w:t xml:space="preserve">Android App </w:t>
       </w:r>
       <w:r>
         <w:rPr>
@@ -3206,7 +3696,7 @@
           <w:szCs w:val="28"/>
           <w:lang w:val="en-US"/>
         </w:rPr>
-        <w:t>5</w:t>
+        <w:t>3</w:t>
       </w:r>
       <w:r>
         <w:rPr>
@@ -3228,40 +3718,18 @@
           <w:szCs w:val="28"/>
           <w:lang w:val="en-US"/>
         </w:rPr>
-        <w:t>Device Compatibility</w:t>
-      </w:r>
-      <w:r>
-        <w:rPr>
-          <w:rFonts w:ascii="Times New Roman" w:eastAsia="Times New Roman" w:hAnsi="Times New Roman" w:cs="Times New Roman"/>
-          <w:b/>
-          <w:bCs/>
-          <w:sz w:val="28"/>
-          <w:szCs w:val="28"/>
-          <w:lang w:val="en-US"/>
-        </w:rPr>
-        <w:t xml:space="preserve"> in Android </w:t>
-      </w:r>
-      <w:r>
-        <w:rPr>
-          <w:rFonts w:ascii="Times New Roman" w:eastAsia="Times New Roman" w:hAnsi="Times New Roman" w:cs="Times New Roman"/>
-          <w:b/>
-          <w:bCs/>
-          <w:sz w:val="28"/>
-          <w:szCs w:val="28"/>
-          <w:lang w:val="en-US"/>
-        </w:rPr>
-        <w:t xml:space="preserve">12 </w:t>
-      </w:r>
-      <w:r>
-        <w:rPr>
-          <w:rFonts w:ascii="Times New Roman" w:eastAsia="Times New Roman" w:hAnsi="Times New Roman" w:cs="Times New Roman"/>
-          <w:b/>
-          <w:bCs/>
-          <w:sz w:val="28"/>
-          <w:szCs w:val="28"/>
-          <w:lang w:val="en-US"/>
-        </w:rPr>
-        <w:t xml:space="preserve">App </w:t>
+        <w:t xml:space="preserve">Intent and Lifestyles in </w:t>
+      </w:r>
+      <w:r>
+        <w:rPr>
+          <w:rFonts w:ascii="Times New Roman" w:eastAsia="Times New Roman" w:hAnsi="Times New Roman" w:cs="Times New Roman"/>
+          <w:b/>
+          <w:bCs/>
+          <w:sz w:val="28"/>
+          <w:szCs w:val="28"/>
+          <w:lang w:val="en-US"/>
+        </w:rPr>
+        <w:t xml:space="preserve">Android App </w:t>
       </w:r>
       <w:r>
         <w:rPr>
@@ -3319,29 +3787,29 @@
           <w:szCs w:val="28"/>
           <w:lang w:val="en-US"/>
         </w:rPr>
-        <w:t xml:space="preserve">6 </w:t>
-      </w:r>
-      <w:r>
-        <w:rPr>
-          <w:rFonts w:ascii="Times New Roman" w:eastAsia="Times New Roman" w:hAnsi="Times New Roman" w:cs="Times New Roman"/>
-          <w:b/>
-          <w:bCs/>
-          <w:sz w:val="28"/>
-          <w:szCs w:val="28"/>
-          <w:lang w:val="en-US"/>
-        </w:rPr>
-        <w:t xml:space="preserve">– </w:t>
-      </w:r>
-      <w:r>
-        <w:rPr>
-          <w:rFonts w:ascii="Times New Roman" w:eastAsia="Times New Roman" w:hAnsi="Times New Roman" w:cs="Times New Roman"/>
-          <w:b/>
-          <w:bCs/>
-          <w:sz w:val="28"/>
-          <w:szCs w:val="28"/>
-          <w:lang w:val="en-US"/>
-        </w:rPr>
-        <w:t xml:space="preserve">Project 1 </w:t>
+        <w:t>4</w:t>
+      </w:r>
+      <w:r>
+        <w:rPr>
+          <w:rFonts w:ascii="Times New Roman" w:eastAsia="Times New Roman" w:hAnsi="Times New Roman" w:cs="Times New Roman"/>
+          <w:b/>
+          <w:bCs/>
+          <w:sz w:val="28"/>
+          <w:szCs w:val="28"/>
+          <w:lang w:val="en-US"/>
+        </w:rPr>
+        <w:t xml:space="preserve"> – </w:t>
+      </w:r>
+      <w:r>
+        <w:rPr>
+          <w:rFonts w:ascii="Times New Roman" w:eastAsia="Times New Roman" w:hAnsi="Times New Roman" w:cs="Times New Roman"/>
+          <w:b/>
+          <w:bCs/>
+          <w:sz w:val="28"/>
+          <w:szCs w:val="28"/>
+          <w:lang w:val="en-US"/>
+        </w:rPr>
+        <w:t xml:space="preserve">Shared Preferences and Data Saving </w:t>
       </w:r>
       <w:r>
         <w:rPr>
@@ -3364,40 +3832,6 @@
           <w:lang w:val="en-US"/>
         </w:rPr>
         <w:t>Development</w:t>
-      </w:r>
-    </w:p>
-    <w:p>
-      <w:pPr>
-        <w:rPr>
-          <w:rFonts w:ascii="Times New Roman" w:hAnsi="Times New Roman" w:cs="Times New Roman"/>
-          <w:b/>
-          <w:bCs/>
-          <w:sz w:val="28"/>
-          <w:szCs w:val="28"/>
-          <w:lang w:val="en-US"/>
-        </w:rPr>
-      </w:pPr>
-    </w:p>
-    <w:p>
-      <w:pPr>
-        <w:jc w:val="center"/>
-        <w:rPr>
-          <w:rFonts w:ascii="Times New Roman" w:hAnsi="Times New Roman" w:cs="Times New Roman"/>
-          <w:b/>
-          <w:bCs/>
-          <w:sz w:val="28"/>
-          <w:szCs w:val="28"/>
-        </w:rPr>
-      </w:pPr>
-      <w:r>
-        <w:rPr>
-          <w:rFonts w:ascii="Times New Roman" w:hAnsi="Times New Roman" w:cs="Times New Roman"/>
-          <w:b/>
-          <w:bCs/>
-          <w:sz w:val="28"/>
-          <w:szCs w:val="28"/>
-        </w:rPr>
-        <w:t>Висновок</w:t>
       </w:r>
     </w:p>
     <w:p>
@@ -3405,6 +3839,244 @@
         <w:ind w:firstLine="851"/>
         <w:jc w:val="both"/>
         <w:rPr>
+          <w:rFonts w:ascii="Times New Roman" w:eastAsia="Times New Roman" w:hAnsi="Times New Roman" w:cs="Times New Roman"/>
+          <w:b/>
+          <w:bCs/>
+          <w:sz w:val="28"/>
+          <w:szCs w:val="28"/>
+          <w:lang w:val="en-US"/>
+        </w:rPr>
+      </w:pPr>
+      <w:r>
+        <w:rPr>
+          <w:rFonts w:ascii="Times New Roman" w:eastAsia="Times New Roman" w:hAnsi="Times New Roman" w:cs="Times New Roman"/>
+          <w:b/>
+          <w:bCs/>
+          <w:sz w:val="28"/>
+          <w:szCs w:val="28"/>
+          <w:lang w:val="en-US"/>
+        </w:rPr>
+        <w:t xml:space="preserve">Section </w:t>
+      </w:r>
+      <w:r>
+        <w:rPr>
+          <w:rFonts w:ascii="Times New Roman" w:eastAsia="Times New Roman" w:hAnsi="Times New Roman" w:cs="Times New Roman"/>
+          <w:b/>
+          <w:bCs/>
+          <w:sz w:val="28"/>
+          <w:szCs w:val="28"/>
+          <w:lang w:val="en-US"/>
+        </w:rPr>
+        <w:t>1</w:t>
+      </w:r>
+      <w:r>
+        <w:rPr>
+          <w:rFonts w:ascii="Times New Roman" w:eastAsia="Times New Roman" w:hAnsi="Times New Roman" w:cs="Times New Roman"/>
+          <w:b/>
+          <w:bCs/>
+          <w:sz w:val="28"/>
+          <w:szCs w:val="28"/>
+          <w:lang w:val="en-US"/>
+        </w:rPr>
+        <w:t>5</w:t>
+      </w:r>
+      <w:r>
+        <w:rPr>
+          <w:rFonts w:ascii="Times New Roman" w:eastAsia="Times New Roman" w:hAnsi="Times New Roman" w:cs="Times New Roman"/>
+          <w:b/>
+          <w:bCs/>
+          <w:sz w:val="28"/>
+          <w:szCs w:val="28"/>
+          <w:lang w:val="en-US"/>
+        </w:rPr>
+        <w:t xml:space="preserve"> – </w:t>
+      </w:r>
+      <w:r>
+        <w:rPr>
+          <w:rFonts w:ascii="Times New Roman" w:eastAsia="Times New Roman" w:hAnsi="Times New Roman" w:cs="Times New Roman"/>
+          <w:b/>
+          <w:bCs/>
+          <w:sz w:val="28"/>
+          <w:szCs w:val="28"/>
+          <w:lang w:val="en-US"/>
+        </w:rPr>
+        <w:t>Device Compatibility</w:t>
+      </w:r>
+      <w:r>
+        <w:rPr>
+          <w:rFonts w:ascii="Times New Roman" w:eastAsia="Times New Roman" w:hAnsi="Times New Roman" w:cs="Times New Roman"/>
+          <w:b/>
+          <w:bCs/>
+          <w:sz w:val="28"/>
+          <w:szCs w:val="28"/>
+          <w:lang w:val="en-US"/>
+        </w:rPr>
+        <w:t xml:space="preserve"> in Android </w:t>
+      </w:r>
+      <w:r>
+        <w:rPr>
+          <w:rFonts w:ascii="Times New Roman" w:eastAsia="Times New Roman" w:hAnsi="Times New Roman" w:cs="Times New Roman"/>
+          <w:b/>
+          <w:bCs/>
+          <w:sz w:val="28"/>
+          <w:szCs w:val="28"/>
+          <w:lang w:val="en-US"/>
+        </w:rPr>
+        <w:t xml:space="preserve">12 </w:t>
+      </w:r>
+      <w:r>
+        <w:rPr>
+          <w:rFonts w:ascii="Times New Roman" w:eastAsia="Times New Roman" w:hAnsi="Times New Roman" w:cs="Times New Roman"/>
+          <w:b/>
+          <w:bCs/>
+          <w:sz w:val="28"/>
+          <w:szCs w:val="28"/>
+          <w:lang w:val="en-US"/>
+        </w:rPr>
+        <w:t xml:space="preserve">App </w:t>
+      </w:r>
+      <w:r>
+        <w:rPr>
+          <w:rFonts w:ascii="Times New Roman" w:eastAsia="Times New Roman" w:hAnsi="Times New Roman" w:cs="Times New Roman"/>
+          <w:b/>
+          <w:bCs/>
+          <w:sz w:val="28"/>
+          <w:szCs w:val="28"/>
+          <w:lang w:val="en-US"/>
+        </w:rPr>
+        <w:t>Development</w:t>
+      </w:r>
+    </w:p>
+    <w:p>
+      <w:pPr>
+        <w:ind w:firstLine="851"/>
+        <w:jc w:val="both"/>
+        <w:rPr>
+          <w:rFonts w:ascii="Times New Roman" w:eastAsia="Times New Roman" w:hAnsi="Times New Roman" w:cs="Times New Roman"/>
+          <w:b/>
+          <w:bCs/>
+          <w:sz w:val="28"/>
+          <w:szCs w:val="28"/>
+          <w:lang w:val="en-US"/>
+        </w:rPr>
+      </w:pPr>
+      <w:r>
+        <w:rPr>
+          <w:rFonts w:ascii="Times New Roman" w:eastAsia="Times New Roman" w:hAnsi="Times New Roman" w:cs="Times New Roman"/>
+          <w:b/>
+          <w:bCs/>
+          <w:sz w:val="28"/>
+          <w:szCs w:val="28"/>
+          <w:lang w:val="en-US"/>
+        </w:rPr>
+        <w:t xml:space="preserve">Section </w:t>
+      </w:r>
+      <w:r>
+        <w:rPr>
+          <w:rFonts w:ascii="Times New Roman" w:eastAsia="Times New Roman" w:hAnsi="Times New Roman" w:cs="Times New Roman"/>
+          <w:b/>
+          <w:bCs/>
+          <w:sz w:val="28"/>
+          <w:szCs w:val="28"/>
+          <w:lang w:val="en-US"/>
+        </w:rPr>
+        <w:t>1</w:t>
+      </w:r>
+      <w:r>
+        <w:rPr>
+          <w:rFonts w:ascii="Times New Roman" w:eastAsia="Times New Roman" w:hAnsi="Times New Roman" w:cs="Times New Roman"/>
+          <w:b/>
+          <w:bCs/>
+          <w:sz w:val="28"/>
+          <w:szCs w:val="28"/>
+          <w:lang w:val="en-US"/>
+        </w:rPr>
+        <w:t xml:space="preserve">6 </w:t>
+      </w:r>
+      <w:r>
+        <w:rPr>
+          <w:rFonts w:ascii="Times New Roman" w:eastAsia="Times New Roman" w:hAnsi="Times New Roman" w:cs="Times New Roman"/>
+          <w:b/>
+          <w:bCs/>
+          <w:sz w:val="28"/>
+          <w:szCs w:val="28"/>
+          <w:lang w:val="en-US"/>
+        </w:rPr>
+        <w:t xml:space="preserve">– </w:t>
+      </w:r>
+      <w:r>
+        <w:rPr>
+          <w:rFonts w:ascii="Times New Roman" w:eastAsia="Times New Roman" w:hAnsi="Times New Roman" w:cs="Times New Roman"/>
+          <w:b/>
+          <w:bCs/>
+          <w:sz w:val="28"/>
+          <w:szCs w:val="28"/>
+          <w:lang w:val="en-US"/>
+        </w:rPr>
+        <w:t xml:space="preserve">Project 1 </w:t>
+      </w:r>
+      <w:r>
+        <w:rPr>
+          <w:rFonts w:ascii="Times New Roman" w:eastAsia="Times New Roman" w:hAnsi="Times New Roman" w:cs="Times New Roman"/>
+          <w:b/>
+          <w:bCs/>
+          <w:sz w:val="28"/>
+          <w:szCs w:val="28"/>
+          <w:lang w:val="en-US"/>
+        </w:rPr>
+        <w:t xml:space="preserve">in Android App </w:t>
+      </w:r>
+      <w:r>
+        <w:rPr>
+          <w:rFonts w:ascii="Times New Roman" w:eastAsia="Times New Roman" w:hAnsi="Times New Roman" w:cs="Times New Roman"/>
+          <w:b/>
+          <w:bCs/>
+          <w:sz w:val="28"/>
+          <w:szCs w:val="28"/>
+          <w:lang w:val="en-US"/>
+        </w:rPr>
+        <w:t>Development</w:t>
+      </w:r>
+    </w:p>
+    <w:p>
+      <w:pPr>
+        <w:rPr>
+          <w:rFonts w:ascii="Times New Roman" w:hAnsi="Times New Roman" w:cs="Times New Roman"/>
+          <w:b/>
+          <w:bCs/>
+          <w:sz w:val="28"/>
+          <w:szCs w:val="28"/>
+          <w:lang w:val="en-US"/>
+        </w:rPr>
+      </w:pPr>
+    </w:p>
+    <w:p>
+      <w:pPr>
+        <w:jc w:val="center"/>
+        <w:rPr>
+          <w:rFonts w:ascii="Times New Roman" w:hAnsi="Times New Roman" w:cs="Times New Roman"/>
+          <w:b/>
+          <w:bCs/>
+          <w:sz w:val="28"/>
+          <w:szCs w:val="28"/>
+        </w:rPr>
+      </w:pPr>
+      <w:r>
+        <w:rPr>
+          <w:rFonts w:ascii="Times New Roman" w:hAnsi="Times New Roman" w:cs="Times New Roman"/>
+          <w:b/>
+          <w:bCs/>
+          <w:sz w:val="28"/>
+          <w:szCs w:val="28"/>
+        </w:rPr>
+        <w:t>Висновок</w:t>
+      </w:r>
+    </w:p>
+    <w:p>
+      <w:pPr>
+        <w:ind w:firstLine="851"/>
+        <w:jc w:val="both"/>
+        <w:rPr>
           <w:rFonts w:ascii="Times New Roman" w:hAnsi="Times New Roman" w:cs="Times New Roman"/>
           <w:sz w:val="28"/>
           <w:szCs w:val="28"/>
@@ -3413,7 +4085,7 @@
       </w:pPr>
     </w:p>
     <w:sectPr>
-      <w:footerReference w:type="default" r:id="rId17"/>
+      <w:footerReference w:type="default" r:id="rId20"/>
       <w:pgSz w:w="11906" w:h="16838"/>
       <w:pgMar w:top="1440" w:right="1440" w:bottom="1440" w:left="1440" w:header="708" w:footer="708" w:gutter="0"/>
       <w:cols w:space="708"/>
@@ -4517,7 +5189,7 @@
   <w:style w:type="paragraph" w:default="1" w:styleId="a">
     <w:name w:val="Normal"/>
     <w:qFormat/>
-    <w:rsid w:val="00793CA9"/>
+    <w:rsid w:val="00352AD3"/>
     <w:pPr>
       <w:spacing w:after="200" w:line="276" w:lineRule="auto"/>
     </w:pPr>

</xml_diff>

<commit_message>
59. Edittexts Android app
</commit_message>
<xml_diff>
--- a/ПдляМП-6.04.122.010.21.2__Бабачанах_Катерина__Lab-04.docx
+++ b/ПдляМП-6.04.122.010.21.2__Бабачанах_Катерина__Lab-04.docx
@@ -2336,16 +2336,165 @@
           <w:rFonts w:ascii="Times New Roman" w:eastAsia="Times New Roman" w:hAnsi="Times New Roman" w:cs="Times New Roman"/>
           <w:sz w:val="28"/>
           <w:szCs w:val="28"/>
-          <w:lang w:val="en-US"/>
-        </w:rPr>
-      </w:pPr>
-      <w:r>
-        <w:rPr>
-          <w:rFonts w:ascii="Times New Roman" w:eastAsia="Times New Roman" w:hAnsi="Times New Roman" w:cs="Times New Roman"/>
-          <w:sz w:val="28"/>
-          <w:szCs w:val="28"/>
-        </w:rPr>
-        <w:t>У цій секції спочатку розповідалось про макети. На рис. 8 можна побачити один з них.</w:t>
+        </w:rPr>
+      </w:pPr>
+      <w:r>
+        <w:rPr>
+          <w:rFonts w:ascii="Times New Roman" w:eastAsia="Times New Roman" w:hAnsi="Times New Roman" w:cs="Times New Roman"/>
+          <w:sz w:val="28"/>
+          <w:szCs w:val="28"/>
+        </w:rPr>
+        <w:t xml:space="preserve">У цій секції </w:t>
+      </w:r>
+      <w:r>
+        <w:rPr>
+          <w:rFonts w:ascii="Times New Roman" w:eastAsia="Times New Roman" w:hAnsi="Times New Roman" w:cs="Times New Roman"/>
+          <w:sz w:val="28"/>
+          <w:szCs w:val="28"/>
+        </w:rPr>
+        <w:t>я ознайомилась з усі</w:t>
+      </w:r>
+      <w:r>
+        <w:rPr>
+          <w:rFonts w:ascii="Times New Roman" w:eastAsia="Times New Roman" w:hAnsi="Times New Roman" w:cs="Times New Roman"/>
+          <w:sz w:val="28"/>
+          <w:szCs w:val="28"/>
+        </w:rPr>
+        <w:t xml:space="preserve">ма компонентами, такими як </w:t>
+      </w:r>
+      <w:r>
+        <w:rPr>
+          <w:rFonts w:ascii="Times New Roman" w:eastAsia="Times New Roman" w:hAnsi="Times New Roman" w:cs="Times New Roman"/>
+          <w:sz w:val="28"/>
+          <w:szCs w:val="28"/>
+          <w:lang w:val="en-US"/>
+        </w:rPr>
+        <w:t>Layouts</w:t>
+      </w:r>
+      <w:r>
+        <w:rPr>
+          <w:rFonts w:ascii="Times New Roman" w:eastAsia="Times New Roman" w:hAnsi="Times New Roman" w:cs="Times New Roman"/>
+          <w:sz w:val="28"/>
+          <w:szCs w:val="28"/>
+          <w:lang w:val="en-US"/>
+        </w:rPr>
+        <w:t xml:space="preserve">, </w:t>
+      </w:r>
+      <w:r>
+        <w:rPr>
+          <w:rFonts w:ascii="Times New Roman" w:eastAsia="Times New Roman" w:hAnsi="Times New Roman" w:cs="Times New Roman"/>
+          <w:sz w:val="28"/>
+          <w:szCs w:val="28"/>
+          <w:lang w:val="en-US"/>
+        </w:rPr>
+        <w:t>Constraint</w:t>
+      </w:r>
+      <w:r>
+        <w:rPr>
+          <w:rFonts w:ascii="Times New Roman" w:eastAsia="Times New Roman" w:hAnsi="Times New Roman" w:cs="Times New Roman"/>
+          <w:sz w:val="28"/>
+          <w:szCs w:val="28"/>
+          <w:lang w:val="en-US"/>
+        </w:rPr>
+        <w:t xml:space="preserve"> </w:t>
+      </w:r>
+      <w:r>
+        <w:rPr>
+          <w:rFonts w:ascii="Times New Roman" w:eastAsia="Times New Roman" w:hAnsi="Times New Roman" w:cs="Times New Roman"/>
+          <w:sz w:val="28"/>
+          <w:szCs w:val="28"/>
+          <w:lang w:val="en-US"/>
+        </w:rPr>
+        <w:t xml:space="preserve">Layout, </w:t>
+      </w:r>
+      <w:proofErr w:type="spellStart"/>
+      <w:r>
+        <w:rPr>
+          <w:rFonts w:ascii="Times New Roman" w:eastAsia="Times New Roman" w:hAnsi="Times New Roman" w:cs="Times New Roman"/>
+          <w:sz w:val="28"/>
+          <w:szCs w:val="28"/>
+          <w:lang w:val="en-US"/>
+        </w:rPr>
+        <w:t>TextViews</w:t>
+      </w:r>
+      <w:proofErr w:type="spellEnd"/>
+      <w:r>
+        <w:rPr>
+          <w:rFonts w:ascii="Times New Roman" w:eastAsia="Times New Roman" w:hAnsi="Times New Roman" w:cs="Times New Roman"/>
+          <w:sz w:val="28"/>
+          <w:szCs w:val="28"/>
+          <w:lang w:val="en-US"/>
+        </w:rPr>
+        <w:t xml:space="preserve">, Buttons, </w:t>
+      </w:r>
+      <w:proofErr w:type="spellStart"/>
+      <w:r>
+        <w:rPr>
+          <w:rFonts w:ascii="Times New Roman" w:eastAsia="Times New Roman" w:hAnsi="Times New Roman" w:cs="Times New Roman"/>
+          <w:sz w:val="28"/>
+          <w:szCs w:val="28"/>
+          <w:lang w:val="en-US"/>
+        </w:rPr>
+        <w:t>Edittexts</w:t>
+      </w:r>
+      <w:proofErr w:type="spellEnd"/>
+      <w:r>
+        <w:rPr>
+          <w:rFonts w:ascii="Times New Roman" w:eastAsia="Times New Roman" w:hAnsi="Times New Roman" w:cs="Times New Roman"/>
+          <w:sz w:val="28"/>
+          <w:szCs w:val="28"/>
+          <w:lang w:val="en-US"/>
+        </w:rPr>
+        <w:t xml:space="preserve">, </w:t>
+      </w:r>
+      <w:proofErr w:type="spellStart"/>
+      <w:r>
+        <w:rPr>
+          <w:rFonts w:ascii="Times New Roman" w:eastAsia="Times New Roman" w:hAnsi="Times New Roman" w:cs="Times New Roman"/>
+          <w:sz w:val="28"/>
+          <w:szCs w:val="28"/>
+          <w:lang w:val="en-US"/>
+        </w:rPr>
+        <w:t>ImageView</w:t>
+      </w:r>
+      <w:proofErr w:type="spellEnd"/>
+      <w:r>
+        <w:rPr>
+          <w:rFonts w:ascii="Times New Roman" w:eastAsia="Times New Roman" w:hAnsi="Times New Roman" w:cs="Times New Roman"/>
+          <w:sz w:val="28"/>
+          <w:szCs w:val="28"/>
+          <w:lang w:val="en-US"/>
+        </w:rPr>
+        <w:t xml:space="preserve">, </w:t>
+      </w:r>
+      <w:proofErr w:type="spellStart"/>
+      <w:r>
+        <w:rPr>
+          <w:rFonts w:ascii="Times New Roman" w:eastAsia="Times New Roman" w:hAnsi="Times New Roman" w:cs="Times New Roman"/>
+          <w:sz w:val="28"/>
+          <w:szCs w:val="28"/>
+          <w:lang w:val="en-US"/>
+        </w:rPr>
+        <w:lastRenderedPageBreak/>
+        <w:t>CheckBox</w:t>
+      </w:r>
+      <w:proofErr w:type="spellEnd"/>
+      <w:r>
+        <w:rPr>
+          <w:rFonts w:ascii="Times New Roman" w:eastAsia="Times New Roman" w:hAnsi="Times New Roman" w:cs="Times New Roman"/>
+          <w:sz w:val="28"/>
+          <w:szCs w:val="28"/>
+          <w:lang w:val="en-US"/>
+        </w:rPr>
+        <w:t>, Radio Buttons, Toggle, Spinner, Creating and adding menu items to toolbar</w:t>
+      </w:r>
+      <w:r>
+        <w:rPr>
+          <w:rFonts w:ascii="Times New Roman" w:eastAsia="Times New Roman" w:hAnsi="Times New Roman" w:cs="Times New Roman"/>
+          <w:sz w:val="28"/>
+          <w:szCs w:val="28"/>
+        </w:rPr>
+        <w:t xml:space="preserve">. </w:t>
       </w:r>
     </w:p>
     <w:p>
@@ -2367,10 +2516,9 @@
           <w:szCs w:val="44"/>
           <w:lang w:val="en-US"/>
         </w:rPr>
-        <w:lastRenderedPageBreak/>
         <w:drawing>
-          <wp:inline distT="0" distB="0" distL="0" distR="0" wp14:anchorId="08D4A634" wp14:editId="5B0A97A1">
-            <wp:extent cx="5731510" cy="3149600"/>
+          <wp:inline distT="0" distB="0" distL="0" distR="0" wp14:anchorId="08D4A634" wp14:editId="121A3B5B">
+            <wp:extent cx="5274310" cy="2898358"/>
             <wp:effectExtent l="0" t="0" r="2540" b="0"/>
             <wp:docPr id="7" name="Рисунок 7"/>
             <wp:cNvGraphicFramePr>
@@ -2392,7 +2540,7 @@
                   <pic:spPr>
                     <a:xfrm>
                       <a:off x="0" y="0"/>
-                      <a:ext cx="5731510" cy="3149600"/>
+                      <a:ext cx="5276904" cy="2899783"/>
                     </a:xfrm>
                     <a:prstGeom prst="rect">
                       <a:avLst/>
@@ -2496,176 +2644,18 @@
         </w:rPr>
         <w:t xml:space="preserve"> </w:t>
       </w:r>
-      <w:proofErr w:type="spellStart"/>
-      <w:r>
-        <w:rPr>
-          <w:rFonts w:ascii="Times New Roman" w:hAnsi="Times New Roman" w:cs="Times New Roman"/>
-          <w:b/>
-          <w:bCs/>
-          <w:i w:val="0"/>
-          <w:iCs w:val="0"/>
-          <w:color w:val="auto"/>
-          <w:sz w:val="28"/>
-          <w:szCs w:val="28"/>
-        </w:rPr>
-        <w:t>Layouts</w:t>
-      </w:r>
-      <w:proofErr w:type="spellEnd"/>
-      <w:r>
-        <w:rPr>
-          <w:rFonts w:ascii="Times New Roman" w:hAnsi="Times New Roman" w:cs="Times New Roman"/>
-          <w:b/>
-          <w:bCs/>
-          <w:i w:val="0"/>
-          <w:iCs w:val="0"/>
-          <w:color w:val="auto"/>
-          <w:sz w:val="28"/>
-          <w:szCs w:val="28"/>
-        </w:rPr>
-        <w:t xml:space="preserve"> </w:t>
-      </w:r>
-      <w:proofErr w:type="spellStart"/>
-      <w:r>
-        <w:rPr>
-          <w:rFonts w:ascii="Times New Roman" w:hAnsi="Times New Roman" w:cs="Times New Roman"/>
-          <w:b/>
-          <w:bCs/>
-          <w:i w:val="0"/>
-          <w:iCs w:val="0"/>
-          <w:color w:val="auto"/>
-          <w:sz w:val="28"/>
-          <w:szCs w:val="28"/>
-        </w:rPr>
-        <w:t>in</w:t>
-      </w:r>
-      <w:proofErr w:type="spellEnd"/>
-      <w:r>
-        <w:rPr>
-          <w:rFonts w:ascii="Times New Roman" w:hAnsi="Times New Roman" w:cs="Times New Roman"/>
-          <w:b/>
-          <w:bCs/>
-          <w:i w:val="0"/>
-          <w:iCs w:val="0"/>
-          <w:color w:val="auto"/>
-          <w:sz w:val="28"/>
-          <w:szCs w:val="28"/>
-        </w:rPr>
-        <w:t xml:space="preserve"> </w:t>
-      </w:r>
-      <w:proofErr w:type="spellStart"/>
-      <w:r>
-        <w:rPr>
-          <w:rFonts w:ascii="Times New Roman" w:hAnsi="Times New Roman" w:cs="Times New Roman"/>
-          <w:b/>
-          <w:bCs/>
-          <w:i w:val="0"/>
-          <w:iCs w:val="0"/>
-          <w:color w:val="auto"/>
-          <w:sz w:val="28"/>
-          <w:szCs w:val="28"/>
-        </w:rPr>
-        <w:t>Android</w:t>
-      </w:r>
-      <w:proofErr w:type="spellEnd"/>
-      <w:r>
-        <w:rPr>
-          <w:rFonts w:ascii="Times New Roman" w:hAnsi="Times New Roman" w:cs="Times New Roman"/>
-          <w:b/>
-          <w:bCs/>
-          <w:i w:val="0"/>
-          <w:iCs w:val="0"/>
-          <w:color w:val="auto"/>
-          <w:sz w:val="28"/>
-          <w:szCs w:val="28"/>
-        </w:rPr>
-        <w:t xml:space="preserve"> </w:t>
-      </w:r>
-      <w:proofErr w:type="spellStart"/>
-      <w:r>
-        <w:rPr>
-          <w:rFonts w:ascii="Times New Roman" w:hAnsi="Times New Roman" w:cs="Times New Roman"/>
-          <w:b/>
-          <w:bCs/>
-          <w:i w:val="0"/>
-          <w:iCs w:val="0"/>
-          <w:color w:val="auto"/>
-          <w:sz w:val="28"/>
-          <w:szCs w:val="28"/>
-        </w:rPr>
-        <w:t>App</w:t>
-      </w:r>
-      <w:proofErr w:type="spellEnd"/>
-      <w:r>
-        <w:rPr>
-          <w:rFonts w:ascii="Times New Roman" w:hAnsi="Times New Roman" w:cs="Times New Roman"/>
-          <w:b/>
-          <w:bCs/>
-          <w:i w:val="0"/>
-          <w:iCs w:val="0"/>
-          <w:color w:val="auto"/>
-          <w:sz w:val="28"/>
-          <w:szCs w:val="28"/>
-        </w:rPr>
-        <w:t xml:space="preserve"> </w:t>
-      </w:r>
-      <w:proofErr w:type="spellStart"/>
-      <w:r>
-        <w:rPr>
-          <w:rFonts w:ascii="Times New Roman" w:hAnsi="Times New Roman" w:cs="Times New Roman"/>
-          <w:b/>
-          <w:bCs/>
-          <w:i w:val="0"/>
-          <w:iCs w:val="0"/>
-          <w:color w:val="auto"/>
-          <w:sz w:val="28"/>
-          <w:szCs w:val="28"/>
-        </w:rPr>
-        <w:t>Development</w:t>
-      </w:r>
-      <w:proofErr w:type="spellEnd"/>
-    </w:p>
-    <w:p>
-      <w:pPr>
-        <w:ind w:firstLine="851"/>
-        <w:jc w:val="both"/>
-        <w:rPr>
-          <w:rFonts w:ascii="Times New Roman" w:eastAsia="Times New Roman" w:hAnsi="Times New Roman" w:cs="Times New Roman"/>
-          <w:sz w:val="28"/>
-          <w:szCs w:val="28"/>
-        </w:rPr>
-      </w:pPr>
-      <w:r>
-        <w:rPr>
-          <w:rFonts w:ascii="Times New Roman" w:eastAsia="Times New Roman" w:hAnsi="Times New Roman" w:cs="Times New Roman"/>
-          <w:sz w:val="28"/>
-          <w:szCs w:val="28"/>
-        </w:rPr>
-        <w:t xml:space="preserve">На рис. </w:t>
-      </w:r>
-      <w:r>
-        <w:rPr>
-          <w:rFonts w:ascii="Times New Roman" w:eastAsia="Times New Roman" w:hAnsi="Times New Roman" w:cs="Times New Roman"/>
-          <w:sz w:val="28"/>
-          <w:szCs w:val="28"/>
-          <w:lang w:val="ru-RU"/>
-        </w:rPr>
-        <w:t>9</w:t>
-      </w:r>
-      <w:r>
-        <w:rPr>
-          <w:rFonts w:ascii="Times New Roman" w:eastAsia="Times New Roman" w:hAnsi="Times New Roman" w:cs="Times New Roman"/>
-          <w:sz w:val="28"/>
-          <w:szCs w:val="28"/>
-        </w:rPr>
-        <w:t xml:space="preserve"> можна побачити </w:t>
-      </w:r>
-      <w:r>
-        <w:rPr>
-          <w:rFonts w:ascii="Times New Roman" w:eastAsia="Times New Roman" w:hAnsi="Times New Roman" w:cs="Times New Roman"/>
-          <w:sz w:val="28"/>
-          <w:szCs w:val="28"/>
-        </w:rPr>
-        <w:t>макет обмежень.</w:t>
+      <w:r>
+        <w:rPr>
+          <w:rFonts w:ascii="Times New Roman" w:hAnsi="Times New Roman" w:cs="Times New Roman"/>
+          <w:b/>
+          <w:bCs/>
+          <w:i w:val="0"/>
+          <w:iCs w:val="0"/>
+          <w:color w:val="auto"/>
+          <w:sz w:val="28"/>
+          <w:szCs w:val="28"/>
+        </w:rPr>
+        <w:t>створення макету</w:t>
       </w:r>
     </w:p>
     <w:p>
@@ -2685,9 +2675,9 @@
           <w:szCs w:val="36"/>
         </w:rPr>
         <w:drawing>
-          <wp:inline distT="0" distB="0" distL="0" distR="0" wp14:anchorId="1DCC7D5F" wp14:editId="74D3298E">
-            <wp:extent cx="5731510" cy="3954780"/>
-            <wp:effectExtent l="0" t="0" r="2540" b="7620"/>
+          <wp:inline distT="0" distB="0" distL="0" distR="0" wp14:anchorId="1DCC7D5F" wp14:editId="5670B2F5">
+            <wp:extent cx="5129530" cy="3539410"/>
+            <wp:effectExtent l="0" t="0" r="0" b="4445"/>
             <wp:docPr id="8" name="Рисунок 8"/>
             <wp:cNvGraphicFramePr>
               <a:graphicFrameLocks xmlns:a="http://schemas.openxmlformats.org/drawingml/2006/main" noChangeAspect="1"/>
@@ -2708,7 +2698,7 @@
                   <pic:spPr>
                     <a:xfrm>
                       <a:off x="0" y="0"/>
-                      <a:ext cx="5731510" cy="3954780"/>
+                      <a:ext cx="5130779" cy="3540272"/>
                     </a:xfrm>
                     <a:prstGeom prst="rect">
                       <a:avLst/>
@@ -2833,45 +2823,6 @@
     </w:p>
     <w:p>
       <w:pPr>
-        <w:ind w:firstLine="851"/>
-        <w:jc w:val="both"/>
-        <w:rPr>
-          <w:rFonts w:ascii="Times New Roman" w:eastAsia="Times New Roman" w:hAnsi="Times New Roman" w:cs="Times New Roman"/>
-          <w:sz w:val="28"/>
-          <w:szCs w:val="28"/>
-        </w:rPr>
-      </w:pPr>
-      <w:r>
-        <w:rPr>
-          <w:rFonts w:ascii="Times New Roman" w:eastAsia="Times New Roman" w:hAnsi="Times New Roman" w:cs="Times New Roman"/>
-          <w:sz w:val="28"/>
-          <w:szCs w:val="28"/>
-        </w:rPr>
-        <w:lastRenderedPageBreak/>
-        <w:t>Я ознайомилась з текстовими відображеннями (</w:t>
-      </w:r>
-      <w:proofErr w:type="spellStart"/>
-      <w:r>
-        <w:rPr>
-          <w:rFonts w:ascii="Times New Roman" w:eastAsia="Times New Roman" w:hAnsi="Times New Roman" w:cs="Times New Roman"/>
-          <w:sz w:val="28"/>
-          <w:szCs w:val="28"/>
-          <w:lang w:val="en-US"/>
-        </w:rPr>
-        <w:t>textviews</w:t>
-      </w:r>
-      <w:proofErr w:type="spellEnd"/>
-      <w:r>
-        <w:rPr>
-          <w:rFonts w:ascii="Times New Roman" w:eastAsia="Times New Roman" w:hAnsi="Times New Roman" w:cs="Times New Roman"/>
-          <w:sz w:val="28"/>
-          <w:szCs w:val="28"/>
-        </w:rPr>
-        <w:t>) (див. Рис. 10 та Рис. 11).</w:t>
-      </w:r>
-    </w:p>
-    <w:p>
-      <w:pPr>
         <w:keepNext/>
         <w:jc w:val="center"/>
         <w:rPr>
@@ -2887,6 +2838,7 @@
           <w:szCs w:val="36"/>
           <w:lang w:val="en-US"/>
         </w:rPr>
+        <w:lastRenderedPageBreak/>
         <w:drawing>
           <wp:inline distT="0" distB="0" distL="0" distR="0" wp14:anchorId="71B77551" wp14:editId="42A845AB">
             <wp:extent cx="5731510" cy="3841750"/>
@@ -3235,58 +3187,6 @@
     </w:p>
     <w:p>
       <w:pPr>
-        <w:ind w:firstLine="851"/>
-        <w:jc w:val="both"/>
-        <w:rPr>
-          <w:rFonts w:ascii="Times New Roman" w:eastAsia="Times New Roman" w:hAnsi="Times New Roman" w:cs="Times New Roman"/>
-          <w:sz w:val="28"/>
-          <w:szCs w:val="28"/>
-        </w:rPr>
-      </w:pPr>
-      <w:r>
-        <w:rPr>
-          <w:rFonts w:ascii="Times New Roman" w:eastAsia="Times New Roman" w:hAnsi="Times New Roman" w:cs="Times New Roman"/>
-          <w:sz w:val="28"/>
-          <w:szCs w:val="28"/>
-        </w:rPr>
-        <w:lastRenderedPageBreak/>
-        <w:t>Я ознайомилась з</w:t>
-      </w:r>
-      <w:r>
-        <w:rPr>
-          <w:rFonts w:ascii="Times New Roman" w:eastAsia="Times New Roman" w:hAnsi="Times New Roman" w:cs="Times New Roman"/>
-          <w:sz w:val="28"/>
-          <w:szCs w:val="28"/>
-        </w:rPr>
-        <w:t xml:space="preserve">і створенням кнопок </w:t>
-      </w:r>
-      <w:r>
-        <w:rPr>
-          <w:rFonts w:ascii="Times New Roman" w:eastAsia="Times New Roman" w:hAnsi="Times New Roman" w:cs="Times New Roman"/>
-          <w:sz w:val="28"/>
-          <w:szCs w:val="28"/>
-        </w:rPr>
-        <w:t xml:space="preserve">(див. Рис. </w:t>
-      </w:r>
-      <w:r>
-        <w:rPr>
-          <w:rFonts w:ascii="Times New Roman" w:eastAsia="Times New Roman" w:hAnsi="Times New Roman" w:cs="Times New Roman"/>
-          <w:sz w:val="28"/>
-          <w:szCs w:val="28"/>
-        </w:rPr>
-        <w:t>12</w:t>
-      </w:r>
-      <w:r>
-        <w:rPr>
-          <w:rFonts w:ascii="Times New Roman" w:eastAsia="Times New Roman" w:hAnsi="Times New Roman" w:cs="Times New Roman"/>
-          <w:sz w:val="28"/>
-          <w:szCs w:val="28"/>
-        </w:rPr>
-        <w:t>).</w:t>
-      </w:r>
-    </w:p>
-    <w:p>
-      <w:pPr>
         <w:keepNext/>
         <w:jc w:val="center"/>
         <w:rPr>
@@ -3302,6 +3202,7 @@
           <w:szCs w:val="36"/>
           <w:lang w:val="ru-RU"/>
         </w:rPr>
+        <w:lastRenderedPageBreak/>
         <w:drawing>
           <wp:inline distT="0" distB="0" distL="0" distR="0" wp14:anchorId="2BC2B457" wp14:editId="23CDDC84">
             <wp:extent cx="5731510" cy="4504690"/>
@@ -3345,13 +3246,189 @@
         <w:jc w:val="center"/>
         <w:rPr>
           <w:rFonts w:ascii="Times New Roman" w:hAnsi="Times New Roman" w:cs="Times New Roman"/>
-          <w:i w:val="0"/>
-          <w:iCs w:val="0"/>
-          <w:color w:val="auto"/>
-          <w:sz w:val="28"/>
-          <w:szCs w:val="28"/>
+          <w:b/>
+          <w:bCs/>
+          <w:i w:val="0"/>
+          <w:iCs w:val="0"/>
+          <w:color w:val="auto"/>
+          <w:sz w:val="28"/>
+          <w:szCs w:val="28"/>
+        </w:rPr>
+      </w:pPr>
+      <w:r>
+        <w:rPr>
+          <w:rFonts w:ascii="Times New Roman" w:hAnsi="Times New Roman" w:cs="Times New Roman"/>
+          <w:i w:val="0"/>
+          <w:iCs w:val="0"/>
+          <w:color w:val="auto"/>
+          <w:sz w:val="28"/>
+          <w:szCs w:val="28"/>
+        </w:rPr>
+        <w:t xml:space="preserve">Рис. </w:t>
+      </w:r>
+      <w:r>
+        <w:rPr>
+          <w:rFonts w:ascii="Times New Roman" w:hAnsi="Times New Roman" w:cs="Times New Roman"/>
+          <w:i w:val="0"/>
+          <w:iCs w:val="0"/>
+          <w:color w:val="auto"/>
+          <w:sz w:val="28"/>
+          <w:szCs w:val="28"/>
+        </w:rPr>
+        <w:fldChar w:fldCharType="begin"/>
+      </w:r>
+      <w:r>
+        <w:rPr>
+          <w:rFonts w:ascii="Times New Roman" w:hAnsi="Times New Roman" w:cs="Times New Roman"/>
+          <w:i w:val="0"/>
+          <w:iCs w:val="0"/>
+          <w:color w:val="auto"/>
+          <w:sz w:val="28"/>
+          <w:szCs w:val="28"/>
+        </w:rPr>
+        <w:instrText xml:space="preserve"> SEQ Рис. \* ARABIC </w:instrText>
+      </w:r>
+      <w:r>
+        <w:rPr>
+          <w:rFonts w:ascii="Times New Roman" w:hAnsi="Times New Roman" w:cs="Times New Roman"/>
+          <w:i w:val="0"/>
+          <w:iCs w:val="0"/>
+          <w:color w:val="auto"/>
+          <w:sz w:val="28"/>
+          <w:szCs w:val="28"/>
+        </w:rPr>
+        <w:fldChar w:fldCharType="separate"/>
+      </w:r>
+      <w:r>
+        <w:rPr>
+          <w:rFonts w:ascii="Times New Roman" w:hAnsi="Times New Roman" w:cs="Times New Roman"/>
+          <w:i w:val="0"/>
+          <w:iCs w:val="0"/>
+          <w:noProof/>
+          <w:color w:val="auto"/>
+          <w:sz w:val="28"/>
+          <w:szCs w:val="28"/>
+        </w:rPr>
+        <w:t>12</w:t>
+      </w:r>
+      <w:r>
+        <w:rPr>
+          <w:rFonts w:ascii="Times New Roman" w:hAnsi="Times New Roman" w:cs="Times New Roman"/>
+          <w:i w:val="0"/>
+          <w:iCs w:val="0"/>
+          <w:color w:val="auto"/>
+          <w:sz w:val="28"/>
+          <w:szCs w:val="28"/>
+        </w:rPr>
+        <w:fldChar w:fldCharType="end"/>
+      </w:r>
+      <w:r>
+        <w:rPr>
+          <w:rFonts w:ascii="Times New Roman" w:hAnsi="Times New Roman" w:cs="Times New Roman"/>
+          <w:i w:val="0"/>
+          <w:iCs w:val="0"/>
+          <w:color w:val="auto"/>
+          <w:sz w:val="28"/>
+          <w:szCs w:val="28"/>
+        </w:rPr>
+        <w:t xml:space="preserve"> </w:t>
+      </w:r>
+      <w:proofErr w:type="spellStart"/>
+      <w:r>
+        <w:rPr>
+          <w:rFonts w:ascii="Times New Roman" w:hAnsi="Times New Roman" w:cs="Times New Roman"/>
+          <w:b/>
+          <w:bCs/>
+          <w:i w:val="0"/>
+          <w:iCs w:val="0"/>
+          <w:color w:val="auto"/>
+          <w:sz w:val="28"/>
+          <w:szCs w:val="28"/>
+        </w:rPr>
+        <w:t>Buttons</w:t>
+      </w:r>
+      <w:proofErr w:type="spellEnd"/>
+      <w:r>
+        <w:rPr>
+          <w:rFonts w:ascii="Times New Roman" w:hAnsi="Times New Roman" w:cs="Times New Roman"/>
+          <w:b/>
+          <w:bCs/>
+          <w:i w:val="0"/>
+          <w:iCs w:val="0"/>
+          <w:color w:val="auto"/>
+          <w:sz w:val="28"/>
+          <w:szCs w:val="28"/>
+        </w:rPr>
+        <w:t xml:space="preserve"> </w:t>
+      </w:r>
+    </w:p>
+    <w:p>
+      <w:pPr>
+        <w:keepNext/>
+        <w:jc w:val="center"/>
+        <w:rPr>
+          <w:rFonts w:ascii="Times New Roman" w:hAnsi="Times New Roman" w:cs="Times New Roman"/>
+          <w:sz w:val="36"/>
+          <w:szCs w:val="36"/>
+        </w:rPr>
+      </w:pPr>
+      <w:r>
+        <w:rPr>
+          <w:rFonts w:ascii="Times New Roman" w:hAnsi="Times New Roman" w:cs="Times New Roman"/>
+          <w:sz w:val="36"/>
+          <w:szCs w:val="36"/>
           <w:lang w:val="ru-RU"/>
         </w:rPr>
+        <w:drawing>
+          <wp:inline distT="0" distB="0" distL="0" distR="0" wp14:anchorId="21ADE8D7" wp14:editId="1FA5FC2A">
+            <wp:extent cx="5343411" cy="3387436"/>
+            <wp:effectExtent l="0" t="0" r="0" b="3810"/>
+            <wp:docPr id="14" name="Рисунок 14"/>
+            <wp:cNvGraphicFramePr>
+              <a:graphicFrameLocks xmlns:a="http://schemas.openxmlformats.org/drawingml/2006/main" noChangeAspect="1"/>
+            </wp:cNvGraphicFramePr>
+            <a:graphic xmlns:a="http://schemas.openxmlformats.org/drawingml/2006/main">
+              <a:graphicData uri="http://schemas.openxmlformats.org/drawingml/2006/picture">
+                <pic:pic xmlns:pic="http://schemas.openxmlformats.org/drawingml/2006/picture">
+                  <pic:nvPicPr>
+                    <pic:cNvPr id="1" name=""/>
+                    <pic:cNvPicPr/>
+                  </pic:nvPicPr>
+                  <pic:blipFill>
+                    <a:blip r:embed="rId20"/>
+                    <a:stretch>
+                      <a:fillRect/>
+                    </a:stretch>
+                  </pic:blipFill>
+                  <pic:spPr>
+                    <a:xfrm>
+                      <a:off x="0" y="0"/>
+                      <a:ext cx="5344774" cy="3388300"/>
+                    </a:xfrm>
+                    <a:prstGeom prst="rect">
+                      <a:avLst/>
+                    </a:prstGeom>
+                  </pic:spPr>
+                </pic:pic>
+              </a:graphicData>
+            </a:graphic>
+          </wp:inline>
+        </w:drawing>
+      </w:r>
+    </w:p>
+    <w:p>
+      <w:pPr>
+        <w:pStyle w:val="a6"/>
+        <w:jc w:val="center"/>
+        <w:rPr>
+          <w:rFonts w:ascii="Times New Roman" w:hAnsi="Times New Roman" w:cs="Times New Roman"/>
+          <w:i w:val="0"/>
+          <w:iCs w:val="0"/>
+          <w:color w:val="auto"/>
+          <w:sz w:val="28"/>
+          <w:szCs w:val="28"/>
+          <w:lang w:val="ru-RU"/>
+        </w:rPr>
       </w:pPr>
       <w:r>
         <w:rPr>
@@ -3407,7 +3484,7 @@
           <w:sz w:val="28"/>
           <w:szCs w:val="28"/>
         </w:rPr>
-        <w:t>12</w:t>
+        <w:t>13</w:t>
       </w:r>
       <w:r>
         <w:rPr>
@@ -3428,6 +3505,7 @@
           <w:color w:val="auto"/>
           <w:sz w:val="28"/>
           <w:szCs w:val="28"/>
+          <w:lang w:val="en-US"/>
         </w:rPr>
         <w:t xml:space="preserve"> </w:t>
       </w:r>
@@ -3442,8 +3520,9 @@
           <w:color w:val="auto"/>
           <w:sz w:val="28"/>
           <w:szCs w:val="28"/>
-        </w:rPr>
-        <w:t>Buttons</w:t>
+          <w:lang w:val="en-US"/>
+        </w:rPr>
+        <w:t>Edittexts</w:t>
       </w:r>
       <w:proofErr w:type="spellEnd"/>
       <w:r>
@@ -3456,52 +3535,10 @@
           <w:color w:val="auto"/>
           <w:sz w:val="28"/>
           <w:szCs w:val="28"/>
-        </w:rPr>
-        <w:t xml:space="preserve"> </w:t>
-      </w:r>
-      <w:proofErr w:type="spellStart"/>
-      <w:r>
-        <w:rPr>
-          <w:rFonts w:ascii="Times New Roman" w:hAnsi="Times New Roman" w:cs="Times New Roman"/>
-          <w:b/>
-          <w:bCs/>
-          <w:i w:val="0"/>
-          <w:iCs w:val="0"/>
-          <w:color w:val="auto"/>
-          <w:sz w:val="28"/>
-          <w:szCs w:val="28"/>
-        </w:rPr>
-        <w:t>in</w:t>
-      </w:r>
-      <w:proofErr w:type="spellEnd"/>
-      <w:r>
-        <w:rPr>
-          <w:rFonts w:ascii="Times New Roman" w:hAnsi="Times New Roman" w:cs="Times New Roman"/>
-          <w:b/>
-          <w:bCs/>
-          <w:i w:val="0"/>
-          <w:iCs w:val="0"/>
-          <w:color w:val="auto"/>
-          <w:sz w:val="28"/>
-          <w:szCs w:val="28"/>
-        </w:rPr>
-        <w:t xml:space="preserve"> </w:t>
-      </w:r>
-      <w:proofErr w:type="spellStart"/>
-      <w:r>
-        <w:rPr>
-          <w:rFonts w:ascii="Times New Roman" w:hAnsi="Times New Roman" w:cs="Times New Roman"/>
-          <w:b/>
-          <w:bCs/>
-          <w:i w:val="0"/>
-          <w:iCs w:val="0"/>
-          <w:color w:val="auto"/>
-          <w:sz w:val="28"/>
-          <w:szCs w:val="28"/>
-        </w:rPr>
-        <w:t>Android</w:t>
-      </w:r>
-      <w:proofErr w:type="spellEnd"/>
+          <w:lang w:val="en-US"/>
+        </w:rPr>
+        <w:t xml:space="preserve"> Android app</w:t>
+      </w:r>
     </w:p>
     <w:p>
       <w:pPr>
@@ -3525,6 +3562,7 @@
           <w:szCs w:val="28"/>
           <w:lang w:val="en-US"/>
         </w:rPr>
+        <w:lastRenderedPageBreak/>
         <w:t xml:space="preserve">Section </w:t>
       </w:r>
       <w:r>
@@ -4085,7 +4123,7 @@
       </w:pPr>
     </w:p>
     <w:sectPr>
-      <w:footerReference w:type="default" r:id="rId20"/>
+      <w:footerReference w:type="default" r:id="rId21"/>
       <w:pgSz w:w="11906" w:h="16838"/>
       <w:pgMar w:top="1440" w:right="1440" w:bottom="1440" w:left="1440" w:header="708" w:footer="708" w:gutter="0"/>
       <w:cols w:space="708"/>

</xml_diff>